<commit_message>
Update the report with table of figures/table added content in requirement gathering
</commit_message>
<xml_diff>
--- a/TASK_5/7146CEM_CourseWork_Report_VigneshBabuAravamuthan.docx
+++ b/TASK_5/7146CEM_CourseWork_Report_VigneshBabuAravamuthan.docx
@@ -55,13 +55,8 @@
         <w:jc w:val="center"/>
       </w:pPr>
       <w:r>
-        <w:t xml:space="preserve">Vignesh Babu </w:t>
-      </w:r>
-      <w:proofErr w:type="spellStart"/>
-      <w:r>
-        <w:t>Aravamuthan</w:t>
-      </w:r>
-      <w:proofErr w:type="spellEnd"/>
+        <w:t>Vignesh Babu Aravamuthan</w:t>
+      </w:r>
     </w:p>
     <w:p>
       <w:pPr>
@@ -203,6 +198,13 @@
     </w:p>
     <w:sdt>
       <w:sdtPr>
+        <w:rPr>
+          <w:rFonts w:asciiTheme="minorHAnsi" w:eastAsiaTheme="minorEastAsia" w:hAnsiTheme="minorHAnsi" w:cstheme="minorBidi"/>
+          <w:color w:val="auto"/>
+          <w:sz w:val="22"/>
+          <w:szCs w:val="22"/>
+          <w:lang w:val="en-IN" w:eastAsia="ja-JP"/>
+        </w:rPr>
         <w:id w:val="-258296006"/>
         <w:docPartObj>
           <w:docPartGallery w:val="Table of Contents"/>
@@ -211,14 +213,9 @@
       </w:sdtPr>
       <w:sdtEndPr>
         <w:rPr>
-          <w:rFonts w:asciiTheme="minorHAnsi" w:eastAsiaTheme="minorEastAsia" w:hAnsiTheme="minorHAnsi" w:cstheme="minorBidi"/>
           <w:b/>
           <w:bCs/>
           <w:noProof/>
-          <w:color w:val="auto"/>
-          <w:sz w:val="22"/>
-          <w:szCs w:val="22"/>
-          <w:lang w:val="en-IN" w:eastAsia="ja-JP"/>
         </w:rPr>
       </w:sdtEndPr>
       <w:sdtContent>
@@ -1480,32 +1477,217 @@
             <w:fldChar w:fldCharType="end"/>
           </w:r>
         </w:p>
-        <w:p>
-          <w:pPr>
-            <w:rPr>
-              <w:b/>
-              <w:bCs/>
-              <w:noProof/>
-            </w:rPr>
-          </w:pPr>
-        </w:p>
-        <w:p>
-          <w:pPr>
-            <w:rPr>
-              <w:b/>
-              <w:bCs/>
-              <w:noProof/>
-            </w:rPr>
-          </w:pPr>
-        </w:p>
-        <w:p/>
-        <w:p/>
-        <w:p/>
-        <w:p/>
-        <w:p/>
-        <w:p/>
       </w:sdtContent>
     </w:sdt>
+    <w:p>
+      <w:pPr>
+        <w:jc w:val="center"/>
+      </w:pPr>
+    </w:p>
+    <w:p>
+      <w:pPr>
+        <w:jc w:val="center"/>
+      </w:pPr>
+      <w:r>
+        <w:fldChar w:fldCharType="begin"/>
+      </w:r>
+      <w:r>
+        <w:instrText xml:space="preserve"> TOC \h \z \c "Figure" </w:instrText>
+      </w:r>
+      <w:r>
+        <w:fldChar w:fldCharType="separate"/>
+      </w:r>
+      <w:r>
+        <w:rPr>
+          <w:b/>
+          <w:bCs/>
+          <w:noProof/>
+          <w:lang w:val="en-US"/>
+        </w:rPr>
+        <w:t>No table of figures entries found.</w:t>
+      </w:r>
+      <w:r>
+        <w:fldChar w:fldCharType="end"/>
+      </w:r>
+    </w:p>
+    <w:p>
+      <w:pPr>
+        <w:pStyle w:val="TableofFigures"/>
+        <w:tabs>
+          <w:tab w:val="right" w:leader="dot" w:pos="9016"/>
+        </w:tabs>
+        <w:rPr>
+          <w:noProof/>
+        </w:rPr>
+      </w:pPr>
+      <w:r>
+        <w:fldChar w:fldCharType="begin"/>
+      </w:r>
+      <w:r>
+        <w:instrText xml:space="preserve"> TOC \h \z \c "Table" </w:instrText>
+      </w:r>
+      <w:r>
+        <w:fldChar w:fldCharType="separate"/>
+      </w:r>
+      <w:hyperlink w:anchor="_Toc88564699" w:history="1">
+        <w:r>
+          <w:rPr>
+            <w:rStyle w:val="Hyperlink"/>
+            <w:noProof/>
+          </w:rPr>
+          <w:t>Table 1 Cruise Control Model Validation</w:t>
+        </w:r>
+        <w:r>
+          <w:rPr>
+            <w:noProof/>
+            <w:webHidden/>
+          </w:rPr>
+          <w:tab/>
+        </w:r>
+        <w:r>
+          <w:rPr>
+            <w:noProof/>
+            <w:webHidden/>
+          </w:rPr>
+          <w:fldChar w:fldCharType="begin"/>
+        </w:r>
+        <w:r>
+          <w:rPr>
+            <w:noProof/>
+            <w:webHidden/>
+          </w:rPr>
+          <w:instrText xml:space="preserve"> PAGEREF _Toc88564699 \h </w:instrText>
+        </w:r>
+        <w:r>
+          <w:rPr>
+            <w:noProof/>
+            <w:webHidden/>
+          </w:rPr>
+        </w:r>
+        <w:r>
+          <w:rPr>
+            <w:noProof/>
+            <w:webHidden/>
+          </w:rPr>
+          <w:fldChar w:fldCharType="separate"/>
+        </w:r>
+        <w:r>
+          <w:rPr>
+            <w:noProof/>
+            <w:webHidden/>
+          </w:rPr>
+          <w:t>3</w:t>
+        </w:r>
+        <w:r>
+          <w:rPr>
+            <w:noProof/>
+            <w:webHidden/>
+          </w:rPr>
+          <w:fldChar w:fldCharType="end"/>
+        </w:r>
+      </w:hyperlink>
+    </w:p>
+    <w:p>
+      <w:pPr>
+        <w:pStyle w:val="TableofFigures"/>
+        <w:tabs>
+          <w:tab w:val="right" w:leader="dot" w:pos="9016"/>
+        </w:tabs>
+        <w:rPr>
+          <w:noProof/>
+        </w:rPr>
+      </w:pPr>
+      <w:hyperlink w:anchor="_Toc88564700" w:history="1">
+        <w:r>
+          <w:rPr>
+            <w:rStyle w:val="Hyperlink"/>
+            <w:noProof/>
+          </w:rPr>
+          <w:t>Table 2 Motor Speed Model Validation</w:t>
+        </w:r>
+        <w:r>
+          <w:rPr>
+            <w:noProof/>
+            <w:webHidden/>
+          </w:rPr>
+          <w:tab/>
+        </w:r>
+        <w:r>
+          <w:rPr>
+            <w:noProof/>
+            <w:webHidden/>
+          </w:rPr>
+          <w:fldChar w:fldCharType="begin"/>
+        </w:r>
+        <w:r>
+          <w:rPr>
+            <w:noProof/>
+            <w:webHidden/>
+          </w:rPr>
+          <w:instrText xml:space="preserve"> PAGEREF _Toc88564700 \h </w:instrText>
+        </w:r>
+        <w:r>
+          <w:rPr>
+            <w:noProof/>
+            <w:webHidden/>
+          </w:rPr>
+        </w:r>
+        <w:r>
+          <w:rPr>
+            <w:noProof/>
+            <w:webHidden/>
+          </w:rPr>
+          <w:fldChar w:fldCharType="separate"/>
+        </w:r>
+        <w:r>
+          <w:rPr>
+            <w:noProof/>
+            <w:webHidden/>
+          </w:rPr>
+          <w:t>4</w:t>
+        </w:r>
+        <w:r>
+          <w:rPr>
+            <w:noProof/>
+            <w:webHidden/>
+          </w:rPr>
+          <w:fldChar w:fldCharType="end"/>
+        </w:r>
+      </w:hyperlink>
+    </w:p>
+    <w:p>
+      <w:pPr>
+        <w:jc w:val="center"/>
+      </w:pPr>
+      <w:r>
+        <w:fldChar w:fldCharType="end"/>
+      </w:r>
+    </w:p>
+    <w:p>
+      <w:pPr>
+        <w:jc w:val="center"/>
+      </w:pPr>
+    </w:p>
+    <w:p>
+      <w:pPr>
+        <w:jc w:val="center"/>
+      </w:pPr>
+    </w:p>
+    <w:p>
+      <w:pPr>
+        <w:jc w:val="center"/>
+      </w:pPr>
+    </w:p>
+    <w:p>
+      <w:pPr>
+        <w:jc w:val="center"/>
+      </w:pPr>
+    </w:p>
+    <w:p>
+      <w:pPr>
+        <w:jc w:val="center"/>
+      </w:pPr>
+    </w:p>
     <w:p>
       <w:pPr>
         <w:jc w:val="center"/>
@@ -1541,7 +1723,6 @@
       </w:pPr>
       <w:bookmarkStart w:id="0" w:name="_Toc87468768"/>
       <w:r>
-        <w:lastRenderedPageBreak/>
         <w:t>I</w:t>
       </w:r>
       <w:r>
@@ -1566,6 +1747,12 @@
       <w:bookmarkEnd w:id="1"/>
     </w:p>
     <w:p>
+      <w:r>
+        <w:tab/>
+        <w:t>This section gives an over all view of the software development process used to develop the cruise control and motor speed model.</w:t>
+      </w:r>
+    </w:p>
+    <w:p>
       <w:pPr>
         <w:pStyle w:val="Heading2"/>
       </w:pPr>
@@ -1592,6 +1779,710 @@
       </w:r>
     </w:p>
     <w:p>
+      <m:oMathPara>
+        <m:oMathParaPr>
+          <m:jc m:val="center"/>
+        </m:oMathParaPr>
+        <m:oMath>
+          <m:r>
+            <w:rPr>
+              <w:rFonts w:ascii="Cambria Math" w:hAnsi="Cambria Math"/>
+            </w:rPr>
+            <m:t>y</m:t>
+          </m:r>
+          <m:d>
+            <m:dPr>
+              <m:ctrlPr>
+                <w:rPr>
+                  <w:rFonts w:ascii="Cambria Math" w:hAnsi="Cambria Math"/>
+                  <w:i/>
+                </w:rPr>
+              </m:ctrlPr>
+            </m:dPr>
+            <m:e>
+              <m:r>
+                <w:rPr>
+                  <w:rFonts w:ascii="Cambria Math" w:hAnsi="Cambria Math"/>
+                </w:rPr>
+                <m:t>k</m:t>
+              </m:r>
+            </m:e>
+          </m:d>
+          <m:r>
+            <w:rPr>
+              <w:rFonts w:ascii="Cambria Math" w:hAnsi="Cambria Math"/>
+            </w:rPr>
+            <m:t>=</m:t>
+          </m:r>
+          <m:sSub>
+            <m:sSubPr>
+              <m:ctrlPr>
+                <w:rPr>
+                  <w:rFonts w:ascii="Cambria Math" w:hAnsi="Cambria Math"/>
+                  <w:i/>
+                </w:rPr>
+              </m:ctrlPr>
+            </m:sSubPr>
+            <m:e>
+              <m:r>
+                <w:rPr>
+                  <w:rFonts w:ascii="Cambria Math" w:hAnsi="Cambria Math"/>
+                </w:rPr>
+                <m:t>y</m:t>
+              </m:r>
+            </m:e>
+            <m:sub>
+              <m:r>
+                <w:rPr>
+                  <w:rFonts w:ascii="Cambria Math" w:hAnsi="Cambria Math"/>
+                </w:rPr>
+                <m:t>p</m:t>
+              </m:r>
+            </m:sub>
+          </m:sSub>
+          <m:d>
+            <m:dPr>
+              <m:ctrlPr>
+                <w:rPr>
+                  <w:rFonts w:ascii="Cambria Math" w:hAnsi="Cambria Math"/>
+                  <w:i/>
+                </w:rPr>
+              </m:ctrlPr>
+            </m:dPr>
+            <m:e>
+              <m:r>
+                <w:rPr>
+                  <w:rFonts w:ascii="Cambria Math" w:hAnsi="Cambria Math"/>
+                </w:rPr>
+                <m:t>k</m:t>
+              </m:r>
+            </m:e>
+          </m:d>
+          <m:r>
+            <w:rPr>
+              <w:rFonts w:ascii="Cambria Math" w:hAnsi="Cambria Math"/>
+            </w:rPr>
+            <m:t>+</m:t>
+          </m:r>
+          <m:sSub>
+            <m:sSubPr>
+              <m:ctrlPr>
+                <w:rPr>
+                  <w:rFonts w:ascii="Cambria Math" w:hAnsi="Cambria Math"/>
+                  <w:i/>
+                </w:rPr>
+              </m:ctrlPr>
+            </m:sSubPr>
+            <m:e>
+              <m:r>
+                <w:rPr>
+                  <w:rFonts w:ascii="Cambria Math" w:hAnsi="Cambria Math"/>
+                </w:rPr>
+                <m:t>y</m:t>
+              </m:r>
+            </m:e>
+            <m:sub>
+              <m:r>
+                <w:rPr>
+                  <w:rFonts w:ascii="Cambria Math" w:hAnsi="Cambria Math"/>
+                </w:rPr>
+                <m:t>i</m:t>
+              </m:r>
+            </m:sub>
+          </m:sSub>
+          <m:d>
+            <m:dPr>
+              <m:ctrlPr>
+                <w:rPr>
+                  <w:rFonts w:ascii="Cambria Math" w:hAnsi="Cambria Math"/>
+                  <w:i/>
+                </w:rPr>
+              </m:ctrlPr>
+            </m:dPr>
+            <m:e>
+              <m:r>
+                <w:rPr>
+                  <w:rFonts w:ascii="Cambria Math" w:hAnsi="Cambria Math"/>
+                </w:rPr>
+                <m:t>k</m:t>
+              </m:r>
+            </m:e>
+          </m:d>
+          <m:r>
+            <w:rPr>
+              <w:rFonts w:ascii="Cambria Math" w:hAnsi="Cambria Math"/>
+            </w:rPr>
+            <m:t>+</m:t>
+          </m:r>
+          <m:sSub>
+            <m:sSubPr>
+              <m:ctrlPr>
+                <w:rPr>
+                  <w:rFonts w:ascii="Cambria Math" w:hAnsi="Cambria Math"/>
+                  <w:i/>
+                </w:rPr>
+              </m:ctrlPr>
+            </m:sSubPr>
+            <m:e>
+              <m:r>
+                <w:rPr>
+                  <w:rFonts w:ascii="Cambria Math" w:hAnsi="Cambria Math"/>
+                </w:rPr>
+                <m:t>y</m:t>
+              </m:r>
+            </m:e>
+            <m:sub>
+              <m:r>
+                <w:rPr>
+                  <w:rFonts w:ascii="Cambria Math" w:hAnsi="Cambria Math"/>
+                </w:rPr>
+                <m:t>d</m:t>
+              </m:r>
+            </m:sub>
+          </m:sSub>
+          <m:d>
+            <m:dPr>
+              <m:ctrlPr>
+                <w:rPr>
+                  <w:rFonts w:ascii="Cambria Math" w:hAnsi="Cambria Math"/>
+                  <w:i/>
+                </w:rPr>
+              </m:ctrlPr>
+            </m:dPr>
+            <m:e>
+              <m:r>
+                <w:rPr>
+                  <w:rFonts w:ascii="Cambria Math" w:hAnsi="Cambria Math"/>
+                </w:rPr>
+                <m:t>k</m:t>
+              </m:r>
+            </m:e>
+          </m:d>
+        </m:oMath>
+      </m:oMathPara>
+    </w:p>
+    <w:p>
+      <w:pPr>
+        <w:ind w:left="2160" w:firstLine="720"/>
+      </w:pPr>
+      <w:proofErr w:type="gramStart"/>
+      <w:r>
+        <w:t>Where</w:t>
+      </w:r>
+      <w:proofErr w:type="gramEnd"/>
+      <w:r>
+        <w:t>,</w:t>
+      </w:r>
+    </w:p>
+    <w:p>
+      <w:pPr>
+        <w:ind w:left="3600" w:firstLine="720"/>
+        <w:jc w:val="center"/>
+      </w:pPr>
+      <m:oMathPara>
+        <m:oMathParaPr>
+          <m:jc m:val="left"/>
+        </m:oMathParaPr>
+        <m:oMath>
+          <m:sSub>
+            <m:sSubPr>
+              <m:ctrlPr>
+                <w:rPr>
+                  <w:rFonts w:ascii="Cambria Math" w:hAnsi="Cambria Math"/>
+                  <w:i/>
+                </w:rPr>
+              </m:ctrlPr>
+            </m:sSubPr>
+            <m:e>
+              <m:r>
+                <w:rPr>
+                  <w:rFonts w:ascii="Cambria Math" w:hAnsi="Cambria Math"/>
+                </w:rPr>
+                <m:t>y</m:t>
+              </m:r>
+            </m:e>
+            <m:sub>
+              <m:r>
+                <w:rPr>
+                  <w:rFonts w:ascii="Cambria Math" w:hAnsi="Cambria Math"/>
+                </w:rPr>
+                <m:t>p</m:t>
+              </m:r>
+            </m:sub>
+          </m:sSub>
+          <m:d>
+            <m:dPr>
+              <m:ctrlPr>
+                <w:rPr>
+                  <w:rFonts w:ascii="Cambria Math" w:hAnsi="Cambria Math"/>
+                  <w:i/>
+                </w:rPr>
+              </m:ctrlPr>
+            </m:dPr>
+            <m:e>
+              <m:r>
+                <w:rPr>
+                  <w:rFonts w:ascii="Cambria Math" w:hAnsi="Cambria Math"/>
+                </w:rPr>
+                <m:t>k</m:t>
+              </m:r>
+            </m:e>
+          </m:d>
+          <m:r>
+            <w:rPr>
+              <w:rFonts w:ascii="Cambria Math" w:hAnsi="Cambria Math"/>
+            </w:rPr>
+            <m:t>=</m:t>
+          </m:r>
+          <m:sSub>
+            <m:sSubPr>
+              <m:ctrlPr>
+                <w:rPr>
+                  <w:rFonts w:ascii="Cambria Math" w:hAnsi="Cambria Math"/>
+                  <w:i/>
+                </w:rPr>
+              </m:ctrlPr>
+            </m:sSubPr>
+            <m:e>
+              <m:r>
+                <w:rPr>
+                  <w:rFonts w:ascii="Cambria Math" w:hAnsi="Cambria Math"/>
+                </w:rPr>
+                <m:t>K</m:t>
+              </m:r>
+            </m:e>
+            <m:sub>
+              <m:r>
+                <w:rPr>
+                  <w:rFonts w:ascii="Cambria Math" w:hAnsi="Cambria Math"/>
+                </w:rPr>
+                <m:t>p</m:t>
+              </m:r>
+            </m:sub>
+          </m:sSub>
+          <m:r>
+            <w:rPr>
+              <w:rFonts w:ascii="Cambria Math" w:hAnsi="Cambria Math"/>
+            </w:rPr>
+            <m:t>e</m:t>
+          </m:r>
+          <m:d>
+            <m:dPr>
+              <m:ctrlPr>
+                <w:rPr>
+                  <w:rFonts w:ascii="Cambria Math" w:hAnsi="Cambria Math"/>
+                  <w:i/>
+                </w:rPr>
+              </m:ctrlPr>
+            </m:dPr>
+            <m:e>
+              <m:r>
+                <w:rPr>
+                  <w:rFonts w:ascii="Cambria Math" w:hAnsi="Cambria Math"/>
+                </w:rPr>
+                <m:t>k</m:t>
+              </m:r>
+            </m:e>
+          </m:d>
+        </m:oMath>
+      </m:oMathPara>
+    </w:p>
+    <w:p>
+      <w:pPr>
+        <w:ind w:left="3600" w:firstLine="720"/>
+      </w:pPr>
+      <m:oMathPara>
+        <m:oMathParaPr>
+          <m:jc m:val="left"/>
+        </m:oMathParaPr>
+        <m:oMath>
+          <m:sSub>
+            <m:sSubPr>
+              <m:ctrlPr>
+                <w:rPr>
+                  <w:rFonts w:ascii="Cambria Math" w:hAnsi="Cambria Math"/>
+                  <w:i/>
+                </w:rPr>
+              </m:ctrlPr>
+            </m:sSubPr>
+            <m:e>
+              <m:r>
+                <w:rPr>
+                  <w:rFonts w:ascii="Cambria Math" w:hAnsi="Cambria Math"/>
+                </w:rPr>
+                <m:t>y</m:t>
+              </m:r>
+            </m:e>
+            <m:sub>
+              <m:r>
+                <w:rPr>
+                  <w:rFonts w:ascii="Cambria Math" w:hAnsi="Cambria Math"/>
+                </w:rPr>
+                <m:t>i</m:t>
+              </m:r>
+            </m:sub>
+          </m:sSub>
+          <m:d>
+            <m:dPr>
+              <m:ctrlPr>
+                <w:rPr>
+                  <w:rFonts w:ascii="Cambria Math" w:hAnsi="Cambria Math"/>
+                  <w:i/>
+                </w:rPr>
+              </m:ctrlPr>
+            </m:dPr>
+            <m:e>
+              <m:r>
+                <w:rPr>
+                  <w:rFonts w:ascii="Cambria Math" w:hAnsi="Cambria Math"/>
+                </w:rPr>
+                <m:t>k</m:t>
+              </m:r>
+            </m:e>
+          </m:d>
+          <m:r>
+            <w:rPr>
+              <w:rFonts w:ascii="Cambria Math" w:hAnsi="Cambria Math"/>
+            </w:rPr>
+            <m:t>=</m:t>
+          </m:r>
+          <m:sSub>
+            <m:sSubPr>
+              <m:ctrlPr>
+                <w:rPr>
+                  <w:rFonts w:ascii="Cambria Math" w:hAnsi="Cambria Math"/>
+                  <w:i/>
+                </w:rPr>
+              </m:ctrlPr>
+            </m:sSubPr>
+            <m:e>
+              <m:r>
+                <w:rPr>
+                  <w:rFonts w:ascii="Cambria Math" w:hAnsi="Cambria Math"/>
+                </w:rPr>
+                <m:t>y</m:t>
+              </m:r>
+            </m:e>
+            <m:sub>
+              <m:r>
+                <w:rPr>
+                  <w:rFonts w:ascii="Cambria Math" w:hAnsi="Cambria Math"/>
+                </w:rPr>
+                <m:t>i</m:t>
+              </m:r>
+            </m:sub>
+          </m:sSub>
+          <m:d>
+            <m:dPr>
+              <m:ctrlPr>
+                <w:rPr>
+                  <w:rFonts w:ascii="Cambria Math" w:hAnsi="Cambria Math"/>
+                  <w:i/>
+                </w:rPr>
+              </m:ctrlPr>
+            </m:dPr>
+            <m:e>
+              <m:r>
+                <w:rPr>
+                  <w:rFonts w:ascii="Cambria Math" w:hAnsi="Cambria Math"/>
+                </w:rPr>
+                <m:t>k-1</m:t>
+              </m:r>
+            </m:e>
+          </m:d>
+          <m:r>
+            <w:rPr>
+              <w:rFonts w:ascii="Cambria Math" w:hAnsi="Cambria Math"/>
+            </w:rPr>
+            <m:t>+</m:t>
+          </m:r>
+          <m:sSub>
+            <m:sSubPr>
+              <m:ctrlPr>
+                <w:rPr>
+                  <w:rFonts w:ascii="Cambria Math" w:hAnsi="Cambria Math"/>
+                  <w:i/>
+                </w:rPr>
+              </m:ctrlPr>
+            </m:sSubPr>
+            <m:e>
+              <m:r>
+                <w:rPr>
+                  <w:rFonts w:ascii="Cambria Math" w:hAnsi="Cambria Math"/>
+                </w:rPr>
+                <m:t>K</m:t>
+              </m:r>
+            </m:e>
+            <m:sub>
+              <m:r>
+                <w:rPr>
+                  <w:rFonts w:ascii="Cambria Math" w:hAnsi="Cambria Math"/>
+                </w:rPr>
+                <m:t>i</m:t>
+              </m:r>
+            </m:sub>
+          </m:sSub>
+          <m:sSub>
+            <m:sSubPr>
+              <m:ctrlPr>
+                <w:rPr>
+                  <w:rFonts w:ascii="Cambria Math" w:hAnsi="Cambria Math"/>
+                  <w:i/>
+                </w:rPr>
+              </m:ctrlPr>
+            </m:sSubPr>
+            <m:e>
+              <m:r>
+                <w:rPr>
+                  <w:rFonts w:ascii="Cambria Math" w:hAnsi="Cambria Math"/>
+                </w:rPr>
+                <m:t>T</m:t>
+              </m:r>
+            </m:e>
+            <m:sub>
+              <m:r>
+                <w:rPr>
+                  <w:rFonts w:ascii="Cambria Math" w:hAnsi="Cambria Math"/>
+                </w:rPr>
+                <m:t>s</m:t>
+              </m:r>
+            </m:sub>
+          </m:sSub>
+          <m:r>
+            <w:rPr>
+              <w:rFonts w:ascii="Cambria Math" w:hAnsi="Cambria Math"/>
+            </w:rPr>
+            <m:t>e</m:t>
+          </m:r>
+          <m:d>
+            <m:dPr>
+              <m:ctrlPr>
+                <w:rPr>
+                  <w:rFonts w:ascii="Cambria Math" w:hAnsi="Cambria Math"/>
+                  <w:i/>
+                </w:rPr>
+              </m:ctrlPr>
+            </m:dPr>
+            <m:e>
+              <m:r>
+                <w:rPr>
+                  <w:rFonts w:ascii="Cambria Math" w:hAnsi="Cambria Math"/>
+                </w:rPr>
+                <m:t>k</m:t>
+              </m:r>
+            </m:e>
+          </m:d>
+        </m:oMath>
+      </m:oMathPara>
+    </w:p>
+    <w:p>
+      <w:pPr>
+        <w:ind w:left="3600" w:firstLine="720"/>
+      </w:pPr>
+      <m:oMathPara>
+        <m:oMathParaPr>
+          <m:jc m:val="left"/>
+        </m:oMathParaPr>
+        <m:oMath>
+          <m:sSub>
+            <m:sSubPr>
+              <m:ctrlPr>
+                <w:rPr>
+                  <w:rFonts w:ascii="Cambria Math" w:hAnsi="Cambria Math"/>
+                  <w:i/>
+                </w:rPr>
+              </m:ctrlPr>
+            </m:sSubPr>
+            <m:e>
+              <m:r>
+                <w:rPr>
+                  <w:rFonts w:ascii="Cambria Math" w:hAnsi="Cambria Math"/>
+                </w:rPr>
+                <m:t>y</m:t>
+              </m:r>
+            </m:e>
+            <m:sub>
+              <m:r>
+                <w:rPr>
+                  <w:rFonts w:ascii="Cambria Math" w:hAnsi="Cambria Math"/>
+                </w:rPr>
+                <m:t>d</m:t>
+              </m:r>
+            </m:sub>
+          </m:sSub>
+          <m:d>
+            <m:dPr>
+              <m:ctrlPr>
+                <w:rPr>
+                  <w:rFonts w:ascii="Cambria Math" w:hAnsi="Cambria Math"/>
+                  <w:i/>
+                </w:rPr>
+              </m:ctrlPr>
+            </m:dPr>
+            <m:e>
+              <m:r>
+                <w:rPr>
+                  <w:rFonts w:ascii="Cambria Math" w:hAnsi="Cambria Math"/>
+                </w:rPr>
+                <m:t>k</m:t>
+              </m:r>
+            </m:e>
+          </m:d>
+          <m:r>
+            <w:rPr>
+              <w:rFonts w:ascii="Cambria Math" w:hAnsi="Cambria Math"/>
+            </w:rPr>
+            <m:t>=</m:t>
+          </m:r>
+          <m:f>
+            <m:fPr>
+              <m:ctrlPr>
+                <w:rPr>
+                  <w:rFonts w:ascii="Cambria Math" w:hAnsi="Cambria Math"/>
+                  <w:i/>
+                </w:rPr>
+              </m:ctrlPr>
+            </m:fPr>
+            <m:num>
+              <m:sSub>
+                <m:sSubPr>
+                  <m:ctrlPr>
+                    <w:rPr>
+                      <w:rFonts w:ascii="Cambria Math" w:hAnsi="Cambria Math"/>
+                      <w:i/>
+                    </w:rPr>
+                  </m:ctrlPr>
+                </m:sSubPr>
+                <m:e>
+                  <m:r>
+                    <w:rPr>
+                      <w:rFonts w:ascii="Cambria Math" w:hAnsi="Cambria Math"/>
+                    </w:rPr>
+                    <m:t>K</m:t>
+                  </m:r>
+                </m:e>
+                <m:sub>
+                  <m:r>
+                    <w:rPr>
+                      <w:rFonts w:ascii="Cambria Math" w:hAnsi="Cambria Math"/>
+                    </w:rPr>
+                    <m:t>d</m:t>
+                  </m:r>
+                </m:sub>
+              </m:sSub>
+            </m:num>
+            <m:den>
+              <m:sSub>
+                <m:sSubPr>
+                  <m:ctrlPr>
+                    <w:rPr>
+                      <w:rFonts w:ascii="Cambria Math" w:hAnsi="Cambria Math"/>
+                      <w:i/>
+                    </w:rPr>
+                  </m:ctrlPr>
+                </m:sSubPr>
+                <m:e>
+                  <m:r>
+                    <w:rPr>
+                      <w:rFonts w:ascii="Cambria Math" w:hAnsi="Cambria Math"/>
+                    </w:rPr>
+                    <m:t>T</m:t>
+                  </m:r>
+                </m:e>
+                <m:sub>
+                  <m:r>
+                    <w:rPr>
+                      <w:rFonts w:ascii="Cambria Math" w:hAnsi="Cambria Math"/>
+                    </w:rPr>
+                    <m:t>s</m:t>
+                  </m:r>
+                </m:sub>
+              </m:sSub>
+            </m:den>
+          </m:f>
+          <m:r>
+            <w:rPr>
+              <w:rFonts w:ascii="Cambria Math" w:hAnsi="Cambria Math"/>
+            </w:rPr>
+            <m:t xml:space="preserve"> [e</m:t>
+          </m:r>
+          <m:d>
+            <m:dPr>
+              <m:ctrlPr>
+                <w:rPr>
+                  <w:rFonts w:ascii="Cambria Math" w:hAnsi="Cambria Math"/>
+                  <w:i/>
+                </w:rPr>
+              </m:ctrlPr>
+            </m:dPr>
+            <m:e>
+              <m:r>
+                <w:rPr>
+                  <w:rFonts w:ascii="Cambria Math" w:hAnsi="Cambria Math"/>
+                </w:rPr>
+                <m:t>k</m:t>
+              </m:r>
+            </m:e>
+          </m:d>
+          <m:r>
+            <w:rPr>
+              <w:rFonts w:ascii="Cambria Math" w:hAnsi="Cambria Math"/>
+            </w:rPr>
+            <m:t>-e</m:t>
+          </m:r>
+          <m:d>
+            <m:dPr>
+              <m:ctrlPr>
+                <w:rPr>
+                  <w:rFonts w:ascii="Cambria Math" w:hAnsi="Cambria Math"/>
+                  <w:i/>
+                </w:rPr>
+              </m:ctrlPr>
+            </m:dPr>
+            <m:e>
+              <m:r>
+                <w:rPr>
+                  <w:rFonts w:ascii="Cambria Math" w:hAnsi="Cambria Math"/>
+                </w:rPr>
+                <m:t>k-1</m:t>
+              </m:r>
+            </m:e>
+          </m:d>
+          <m:r>
+            <w:rPr>
+              <w:rFonts w:ascii="Cambria Math" w:hAnsi="Cambria Math"/>
+            </w:rPr>
+            <m:t>]</m:t>
+          </m:r>
+        </m:oMath>
+      </m:oMathPara>
+    </w:p>
+    <w:p>
+      <w:pPr>
+        <w:ind w:left="3600" w:firstLine="720"/>
+      </w:pPr>
+      <m:oMathPara>
+        <m:oMathParaPr>
+          <m:jc m:val="left"/>
+        </m:oMathParaPr>
+        <m:oMath>
+          <m:r>
+            <w:rPr>
+              <w:rFonts w:ascii="Cambria Math" w:hAnsi="Cambria Math"/>
+            </w:rPr>
+            <m:t>Ts=0.0</m:t>
+          </m:r>
+          <m:r>
+            <w:rPr>
+              <w:rFonts w:ascii="Cambria Math" w:hAnsi="Cambria Math"/>
+            </w:rPr>
+            <m:t>1</m:t>
+          </m:r>
+        </m:oMath>
+      </m:oMathPara>
+    </w:p>
+    <w:p/>
+    <w:p>
       <w:pPr>
         <w:pStyle w:val="Heading3"/>
       </w:pPr>
@@ -1719,6 +2610,7 @@
       </w:pPr>
       <w:bookmarkStart w:id="12" w:name="_Toc87468780"/>
       <w:r>
+        <w:lastRenderedPageBreak/>
         <w:t>Coding</w:t>
       </w:r>
       <w:bookmarkEnd w:id="12"/>
@@ -1779,13 +2671,445 @@
     </w:p>
     <w:p>
       <w:pPr>
+        <w:pStyle w:val="Caption"/>
+        <w:keepNext/>
+        <w:jc w:val="center"/>
+      </w:pPr>
+      <w:bookmarkStart w:id="15" w:name="_Toc88564699"/>
+      <w:r>
+        <w:t xml:space="preserve">Table </w:t>
+      </w:r>
+      <w:r>
+        <w:fldChar w:fldCharType="begin"/>
+      </w:r>
+      <w:r>
+        <w:instrText xml:space="preserve"> SEQ Table \* ARABIC </w:instrText>
+      </w:r>
+      <w:r>
+        <w:fldChar w:fldCharType="separate"/>
+      </w:r>
+      <w:r>
+        <w:rPr>
+          <w:noProof/>
+        </w:rPr>
+        <w:t>1</w:t>
+      </w:r>
+      <w:r>
+        <w:fldChar w:fldCharType="end"/>
+      </w:r>
+      <w:r>
+        <w:t xml:space="preserve"> Cruise Control Model Validation</w:t>
+      </w:r>
+      <w:bookmarkEnd w:id="15"/>
+    </w:p>
+    <w:tbl>
+      <w:tblPr>
+        <w:tblStyle w:val="TableGrid"/>
+        <w:tblW w:w="0" w:type="auto"/>
+        <w:tblInd w:w="1740" w:type="dxa"/>
+        <w:tblLook w:val="04A0" w:firstRow="1" w:lastRow="0" w:firstColumn="1" w:lastColumn="0" w:noHBand="0" w:noVBand="1"/>
+      </w:tblPr>
+      <w:tblGrid>
+        <w:gridCol w:w="704"/>
+        <w:gridCol w:w="2552"/>
+        <w:gridCol w:w="2268"/>
+      </w:tblGrid>
+      <w:tr>
+        <w:tc>
+          <w:tcPr>
+            <w:tcW w:w="704" w:type="dxa"/>
+            <w:vAlign w:val="center"/>
+          </w:tcPr>
+          <w:p>
+            <w:pPr>
+              <w:jc w:val="center"/>
+            </w:pPr>
+            <w:proofErr w:type="spellStart"/>
+            <w:proofErr w:type="gramStart"/>
+            <w:r>
+              <w:t>S.No</w:t>
+            </w:r>
+            <w:proofErr w:type="spellEnd"/>
+            <w:proofErr w:type="gramEnd"/>
+          </w:p>
+        </w:tc>
+        <w:tc>
+          <w:tcPr>
+            <w:tcW w:w="2552" w:type="dxa"/>
+            <w:vAlign w:val="center"/>
+          </w:tcPr>
+          <w:p>
+            <w:pPr>
+              <w:jc w:val="center"/>
+            </w:pPr>
+            <w:r>
+              <w:t>Requirements</w:t>
+            </w:r>
+          </w:p>
+        </w:tc>
+        <w:tc>
+          <w:tcPr>
+            <w:tcW w:w="2268" w:type="dxa"/>
+            <w:vAlign w:val="center"/>
+          </w:tcPr>
+          <w:p>
+            <w:pPr>
+              <w:jc w:val="center"/>
+            </w:pPr>
+            <w:r>
+              <w:t>Result</w:t>
+            </w:r>
+          </w:p>
+        </w:tc>
+      </w:tr>
+      <w:tr>
+        <w:tc>
+          <w:tcPr>
+            <w:tcW w:w="704" w:type="dxa"/>
+            <w:vAlign w:val="center"/>
+          </w:tcPr>
+          <w:p>
+            <w:pPr>
+              <w:jc w:val="center"/>
+            </w:pPr>
+            <w:r>
+              <w:t>1</w:t>
+            </w:r>
+          </w:p>
+        </w:tc>
+        <w:tc>
+          <w:tcPr>
+            <w:tcW w:w="2552" w:type="dxa"/>
+            <w:vAlign w:val="center"/>
+          </w:tcPr>
+          <w:p>
+            <w:r>
+              <w:t>Rise time &lt; 10s</w:t>
+            </w:r>
+          </w:p>
+        </w:tc>
+        <w:tc>
+          <w:tcPr>
+            <w:tcW w:w="2268" w:type="dxa"/>
+            <w:vAlign w:val="center"/>
+          </w:tcPr>
+          <w:p>
+            <w:pPr>
+              <w:jc w:val="center"/>
+            </w:pPr>
+          </w:p>
+        </w:tc>
+      </w:tr>
+      <w:tr>
+        <w:tc>
+          <w:tcPr>
+            <w:tcW w:w="704" w:type="dxa"/>
+            <w:vAlign w:val="center"/>
+          </w:tcPr>
+          <w:p>
+            <w:pPr>
+              <w:jc w:val="center"/>
+            </w:pPr>
+            <w:r>
+              <w:t>2</w:t>
+            </w:r>
+          </w:p>
+        </w:tc>
+        <w:tc>
+          <w:tcPr>
+            <w:tcW w:w="2552" w:type="dxa"/>
+            <w:vAlign w:val="center"/>
+          </w:tcPr>
+          <w:p>
+            <w:r>
+              <w:t>Overshoot &lt; 10%</w:t>
+            </w:r>
+          </w:p>
+        </w:tc>
+        <w:tc>
+          <w:tcPr>
+            <w:tcW w:w="2268" w:type="dxa"/>
+            <w:vAlign w:val="center"/>
+          </w:tcPr>
+          <w:p>
+            <w:pPr>
+              <w:jc w:val="center"/>
+            </w:pPr>
+          </w:p>
+        </w:tc>
+      </w:tr>
+      <w:tr>
+        <w:tc>
+          <w:tcPr>
+            <w:tcW w:w="704" w:type="dxa"/>
+            <w:vAlign w:val="center"/>
+          </w:tcPr>
+          <w:p>
+            <w:pPr>
+              <w:jc w:val="center"/>
+            </w:pPr>
+            <w:r>
+              <w:t>3</w:t>
+            </w:r>
+          </w:p>
+        </w:tc>
+        <w:tc>
+          <w:tcPr>
+            <w:tcW w:w="2552" w:type="dxa"/>
+            <w:vAlign w:val="center"/>
+          </w:tcPr>
+          <w:p>
+            <w:r>
+              <w:t>Stead state error &lt;1%</w:t>
+            </w:r>
+          </w:p>
+        </w:tc>
+        <w:tc>
+          <w:tcPr>
+            <w:tcW w:w="2268" w:type="dxa"/>
+            <w:vAlign w:val="center"/>
+          </w:tcPr>
+          <w:p>
+            <w:pPr>
+              <w:jc w:val="center"/>
+            </w:pPr>
+          </w:p>
+        </w:tc>
+      </w:tr>
+    </w:tbl>
+    <w:p/>
+    <w:p/>
+    <w:p/>
+    <w:p>
+      <w:pPr>
+        <w:pStyle w:val="Caption"/>
+        <w:keepNext/>
+        <w:jc w:val="center"/>
+      </w:pPr>
+      <w:bookmarkStart w:id="16" w:name="_Toc88564700"/>
+      <w:r>
+        <w:t xml:space="preserve">Table </w:t>
+      </w:r>
+      <w:r>
+        <w:fldChar w:fldCharType="begin"/>
+      </w:r>
+      <w:r>
+        <w:instrText xml:space="preserve"> SEQ Table \* ARABIC </w:instrText>
+      </w:r>
+      <w:r>
+        <w:fldChar w:fldCharType="separate"/>
+      </w:r>
+      <w:r>
+        <w:rPr>
+          <w:noProof/>
+        </w:rPr>
+        <w:t>2</w:t>
+      </w:r>
+      <w:r>
+        <w:fldChar w:fldCharType="end"/>
+      </w:r>
+      <w:r>
+        <w:t xml:space="preserve"> Motor Speed Model Validation</w:t>
+      </w:r>
+      <w:bookmarkEnd w:id="16"/>
+    </w:p>
+    <w:tbl>
+      <w:tblPr>
+        <w:tblStyle w:val="TableGrid"/>
+        <w:tblW w:w="0" w:type="auto"/>
+        <w:tblInd w:w="1740" w:type="dxa"/>
+        <w:tblLook w:val="04A0" w:firstRow="1" w:lastRow="0" w:firstColumn="1" w:lastColumn="0" w:noHBand="0" w:noVBand="1"/>
+      </w:tblPr>
+      <w:tblGrid>
+        <w:gridCol w:w="704"/>
+        <w:gridCol w:w="2552"/>
+        <w:gridCol w:w="2268"/>
+      </w:tblGrid>
+      <w:tr>
+        <w:tc>
+          <w:tcPr>
+            <w:tcW w:w="704" w:type="dxa"/>
+            <w:vAlign w:val="center"/>
+          </w:tcPr>
+          <w:p>
+            <w:pPr>
+              <w:jc w:val="center"/>
+            </w:pPr>
+            <w:proofErr w:type="spellStart"/>
+            <w:proofErr w:type="gramStart"/>
+            <w:r>
+              <w:t>S.No</w:t>
+            </w:r>
+            <w:proofErr w:type="spellEnd"/>
+            <w:proofErr w:type="gramEnd"/>
+          </w:p>
+        </w:tc>
+        <w:tc>
+          <w:tcPr>
+            <w:tcW w:w="2552" w:type="dxa"/>
+            <w:vAlign w:val="center"/>
+          </w:tcPr>
+          <w:p>
+            <w:pPr>
+              <w:jc w:val="center"/>
+            </w:pPr>
+            <w:r>
+              <w:t>Requirements</w:t>
+            </w:r>
+          </w:p>
+        </w:tc>
+        <w:tc>
+          <w:tcPr>
+            <w:tcW w:w="2268" w:type="dxa"/>
+            <w:vAlign w:val="center"/>
+          </w:tcPr>
+          <w:p>
+            <w:pPr>
+              <w:jc w:val="center"/>
+            </w:pPr>
+            <w:r>
+              <w:t>Result</w:t>
+            </w:r>
+          </w:p>
+        </w:tc>
+      </w:tr>
+      <w:tr>
+        <w:tc>
+          <w:tcPr>
+            <w:tcW w:w="704" w:type="dxa"/>
+            <w:vAlign w:val="center"/>
+          </w:tcPr>
+          <w:p>
+            <w:pPr>
+              <w:jc w:val="center"/>
+            </w:pPr>
+            <w:r>
+              <w:t>1</w:t>
+            </w:r>
+          </w:p>
+        </w:tc>
+        <w:tc>
+          <w:tcPr>
+            <w:tcW w:w="2552" w:type="dxa"/>
+            <w:vAlign w:val="center"/>
+          </w:tcPr>
+          <w:p>
+            <w:r>
+              <w:t xml:space="preserve">Rise time &lt; </w:t>
+            </w:r>
+            <w:r>
+              <w:t>5</w:t>
+            </w:r>
+            <w:r>
+              <w:t>s</w:t>
+            </w:r>
+          </w:p>
+        </w:tc>
+        <w:tc>
+          <w:tcPr>
+            <w:tcW w:w="2268" w:type="dxa"/>
+            <w:vAlign w:val="center"/>
+          </w:tcPr>
+          <w:p>
+            <w:pPr>
+              <w:jc w:val="center"/>
+            </w:pPr>
+          </w:p>
+        </w:tc>
+      </w:tr>
+      <w:tr>
+        <w:tc>
+          <w:tcPr>
+            <w:tcW w:w="704" w:type="dxa"/>
+            <w:vAlign w:val="center"/>
+          </w:tcPr>
+          <w:p>
+            <w:pPr>
+              <w:jc w:val="center"/>
+            </w:pPr>
+            <w:r>
+              <w:t>2</w:t>
+            </w:r>
+          </w:p>
+        </w:tc>
+        <w:tc>
+          <w:tcPr>
+            <w:tcW w:w="2552" w:type="dxa"/>
+            <w:vAlign w:val="center"/>
+          </w:tcPr>
+          <w:p>
+            <w:r>
+              <w:t xml:space="preserve">Overshoot &lt; </w:t>
+            </w:r>
+            <w:r>
+              <w:t>5</w:t>
+            </w:r>
+            <w:r>
+              <w:t>%</w:t>
+            </w:r>
+          </w:p>
+        </w:tc>
+        <w:tc>
+          <w:tcPr>
+            <w:tcW w:w="2268" w:type="dxa"/>
+            <w:vAlign w:val="center"/>
+          </w:tcPr>
+          <w:p>
+            <w:pPr>
+              <w:jc w:val="center"/>
+            </w:pPr>
+          </w:p>
+        </w:tc>
+      </w:tr>
+      <w:tr>
+        <w:tc>
+          <w:tcPr>
+            <w:tcW w:w="704" w:type="dxa"/>
+            <w:vAlign w:val="center"/>
+          </w:tcPr>
+          <w:p>
+            <w:pPr>
+              <w:jc w:val="center"/>
+            </w:pPr>
+            <w:r>
+              <w:t>3</w:t>
+            </w:r>
+          </w:p>
+        </w:tc>
+        <w:tc>
+          <w:tcPr>
+            <w:tcW w:w="2552" w:type="dxa"/>
+            <w:vAlign w:val="center"/>
+          </w:tcPr>
+          <w:p>
+            <w:r>
+              <w:t>Stead state error &lt;1%</w:t>
+            </w:r>
+          </w:p>
+        </w:tc>
+        <w:tc>
+          <w:tcPr>
+            <w:tcW w:w="2268" w:type="dxa"/>
+            <w:vAlign w:val="center"/>
+          </w:tcPr>
+          <w:p>
+            <w:pPr>
+              <w:jc w:val="center"/>
+            </w:pPr>
+          </w:p>
+        </w:tc>
+      </w:tr>
+    </w:tbl>
+    <w:p/>
+    <w:p>
+      <w:pPr>
         <w:pStyle w:val="Heading1"/>
       </w:pPr>
-      <w:bookmarkStart w:id="15" w:name="_Toc87468783"/>
+      <w:bookmarkStart w:id="17" w:name="_Toc87468783"/>
       <w:r>
         <w:t>Advantages of the used SDLC model</w:t>
       </w:r>
-      <w:bookmarkEnd w:id="15"/>
+      <w:bookmarkEnd w:id="17"/>
     </w:p>
     <w:p>
       <w:pPr>
@@ -1811,11 +3135,11 @@
       <w:pPr>
         <w:pStyle w:val="Heading1"/>
       </w:pPr>
-      <w:bookmarkStart w:id="16" w:name="_Toc87468784"/>
+      <w:bookmarkStart w:id="18" w:name="_Toc87468784"/>
       <w:r>
         <w:t>GitHub Workflow</w:t>
       </w:r>
-      <w:bookmarkEnd w:id="16"/>
+      <w:bookmarkEnd w:id="18"/>
     </w:p>
     <w:p>
       <w:pPr>
@@ -1861,12 +3185,11 @@
       <w:pPr>
         <w:pStyle w:val="Heading1"/>
       </w:pPr>
-      <w:bookmarkStart w:id="17" w:name="_Toc87468785"/>
-      <w:r>
-        <w:lastRenderedPageBreak/>
+      <w:bookmarkStart w:id="19" w:name="_Toc87468785"/>
+      <w:r>
         <w:t>References</w:t>
       </w:r>
-      <w:bookmarkEnd w:id="17"/>
+      <w:bookmarkEnd w:id="19"/>
     </w:p>
     <w:p/>
     <w:p/>
@@ -3089,6 +4412,7 @@
   <w:style w:type="paragraph" w:default="1" w:styleId="Normal">
     <w:name w:val="Normal"/>
     <w:qFormat/>
+    <w:rsid w:val="003D4003"/>
   </w:style>
   <w:style w:type="paragraph" w:styleId="Heading1">
     <w:name w:val="heading 1"/>
@@ -3158,6 +4482,7 @@
   <w:style w:type="character" w:default="1" w:styleId="DefaultParagraphFont">
     <w:name w:val="Default Paragraph Font"/>
     <w:uiPriority w:val="1"/>
+    <w:semiHidden/>
     <w:unhideWhenUsed/>
   </w:style>
   <w:style w:type="table" w:default="1" w:styleId="TableNormal">
@@ -3340,6 +4665,65 @@
       <w:ind w:left="720"/>
       <w:contextualSpacing/>
     </w:pPr>
+  </w:style>
+  <w:style w:type="table" w:styleId="TableGrid">
+    <w:name w:val="Table Grid"/>
+    <w:basedOn w:val="TableNormal"/>
+    <w:uiPriority w:val="39"/>
+    <w:rsid w:val="00376E2A"/>
+    <w:pPr>
+      <w:spacing w:after="0" w:line="240" w:lineRule="auto"/>
+    </w:pPr>
+    <w:tblPr>
+      <w:tblBorders>
+        <w:top w:val="single" w:sz="4" w:space="0" w:color="auto"/>
+        <w:left w:val="single" w:sz="4" w:space="0" w:color="auto"/>
+        <w:bottom w:val="single" w:sz="4" w:space="0" w:color="auto"/>
+        <w:right w:val="single" w:sz="4" w:space="0" w:color="auto"/>
+        <w:insideH w:val="single" w:sz="4" w:space="0" w:color="auto"/>
+        <w:insideV w:val="single" w:sz="4" w:space="0" w:color="auto"/>
+      </w:tblBorders>
+    </w:tblPr>
+  </w:style>
+  <w:style w:type="paragraph" w:styleId="Caption">
+    <w:name w:val="caption"/>
+    <w:basedOn w:val="Normal"/>
+    <w:next w:val="Normal"/>
+    <w:uiPriority w:val="35"/>
+    <w:unhideWhenUsed/>
+    <w:qFormat/>
+    <w:rsid w:val="00D16332"/>
+    <w:pPr>
+      <w:spacing w:after="200" w:line="240" w:lineRule="auto"/>
+    </w:pPr>
+    <w:rPr>
+      <w:i/>
+      <w:iCs/>
+      <w:color w:val="44546A" w:themeColor="text2"/>
+      <w:sz w:val="18"/>
+      <w:szCs w:val="18"/>
+    </w:rPr>
+  </w:style>
+  <w:style w:type="paragraph" w:styleId="TableofFigures">
+    <w:name w:val="table of figures"/>
+    <w:basedOn w:val="Normal"/>
+    <w:next w:val="Normal"/>
+    <w:uiPriority w:val="99"/>
+    <w:unhideWhenUsed/>
+    <w:rsid w:val="00400368"/>
+    <w:pPr>
+      <w:spacing w:after="0"/>
+    </w:pPr>
+  </w:style>
+  <w:style w:type="character" w:styleId="PlaceholderText">
+    <w:name w:val="Placeholder Text"/>
+    <w:basedOn w:val="DefaultParagraphFont"/>
+    <w:uiPriority w:val="99"/>
+    <w:semiHidden/>
+    <w:rsid w:val="001D02B4"/>
+    <w:rPr>
+      <w:color w:val="808080"/>
+    </w:rPr>
   </w:style>
 </w:styles>
 </file>

</xml_diff>

<commit_message>
updated content upto 'Design'
</commit_message>
<xml_diff>
--- a/TASK_5/7146CEM_CourseWork_Report_VigneshBabuAravamuthan.docx
+++ b/TASK_5/7146CEM_CourseWork_Report_VigneshBabuAravamuthan.docx
@@ -1503,13 +1503,13 @@
       <w:r>
         <w:fldChar w:fldCharType="separate"/>
       </w:r>
-      <w:hyperlink w:anchor="_Toc88845493" w:history="1">
+      <w:hyperlink w:anchor="_Toc89191524" w:history="1">
         <w:r>
           <w:rPr>
             <w:rStyle w:val="Hyperlink"/>
             <w:noProof/>
           </w:rPr>
-          <w:t>Figure 1 Cruise Control Schematic</w:t>
+          <w:t>Figure 1 P Controller Implementation</w:t>
         </w:r>
         <w:r>
           <w:rPr>
@@ -1530,7 +1530,7 @@
             <w:noProof/>
             <w:webHidden/>
           </w:rPr>
-          <w:instrText xml:space="preserve"> PAGEREF _Toc88845493 \h </w:instrText>
+          <w:instrText xml:space="preserve"> PAGEREF _Toc89191524 \h </w:instrText>
         </w:r>
         <w:r>
           <w:rPr>
@@ -1560,14 +1560,6 @@
           <w:fldChar w:fldCharType="end"/>
         </w:r>
       </w:hyperlink>
-    </w:p>
-    <w:p>
-      <w:pPr>
-        <w:jc w:val="center"/>
-      </w:pPr>
-      <w:r>
-        <w:fldChar w:fldCharType="end"/>
-      </w:r>
     </w:p>
     <w:p>
       <w:pPr>
@@ -1579,22 +1571,13 @@
           <w:noProof/>
         </w:rPr>
       </w:pPr>
-      <w:r>
-        <w:fldChar w:fldCharType="begin"/>
-      </w:r>
-      <w:r>
-        <w:instrText xml:space="preserve"> TOC \h \z \c "Table" </w:instrText>
-      </w:r>
-      <w:r>
-        <w:fldChar w:fldCharType="separate"/>
-      </w:r>
-      <w:hyperlink w:anchor="_Toc88847191" w:history="1">
+      <w:hyperlink w:anchor="_Toc89191525" w:history="1">
         <w:r>
           <w:rPr>
             <w:rStyle w:val="Hyperlink"/>
             <w:noProof/>
           </w:rPr>
-          <w:t>Table 1 Technical Requirements</w:t>
+          <w:t>Figure 2 I Controller Implementation</w:t>
         </w:r>
         <w:r>
           <w:rPr>
@@ -1615,7 +1598,7 @@
             <w:noProof/>
             <w:webHidden/>
           </w:rPr>
-          <w:instrText xml:space="preserve"> PAGEREF _Toc88847191 \h </w:instrText>
+          <w:instrText xml:space="preserve"> PAGEREF _Toc89191525 \h </w:instrText>
         </w:r>
         <w:r>
           <w:rPr>
@@ -1635,7 +1618,7 @@
             <w:noProof/>
             <w:webHidden/>
           </w:rPr>
-          <w:t>4</w:t>
+          <w:t>5</w:t>
         </w:r>
         <w:r>
           <w:rPr>
@@ -1656,13 +1639,13 @@
           <w:noProof/>
         </w:rPr>
       </w:pPr>
-      <w:hyperlink w:anchor="_Toc88847192" w:history="1">
+      <w:hyperlink w:anchor="_Toc89191526" w:history="1">
         <w:r>
           <w:rPr>
             <w:rStyle w:val="Hyperlink"/>
             <w:noProof/>
           </w:rPr>
-          <w:t>Table 2 Technical Requirements</w:t>
+          <w:t>Figure 3 D controller Implementation</w:t>
         </w:r>
         <w:r>
           <w:rPr>
@@ -1683,7 +1666,7 @@
             <w:noProof/>
             <w:webHidden/>
           </w:rPr>
-          <w:instrText xml:space="preserve"> PAGEREF _Toc88847192 \h </w:instrText>
+          <w:instrText xml:space="preserve"> PAGEREF _Toc89191526 \h </w:instrText>
         </w:r>
         <w:r>
           <w:rPr>
@@ -1703,7 +1686,7 @@
             <w:noProof/>
             <w:webHidden/>
           </w:rPr>
-          <w:t>4</w:t>
+          <w:t>5</w:t>
         </w:r>
         <w:r>
           <w:rPr>
@@ -1724,13 +1707,13 @@
           <w:noProof/>
         </w:rPr>
       </w:pPr>
-      <w:hyperlink w:anchor="_Toc88847193" w:history="1">
+      <w:hyperlink w:anchor="_Toc89191527" w:history="1">
         <w:r>
           <w:rPr>
             <w:rStyle w:val="Hyperlink"/>
             <w:noProof/>
           </w:rPr>
-          <w:t>Table 3 Cruise Control Model Validation</w:t>
+          <w:t>Figure 4 PID Controller Implementation</w:t>
         </w:r>
         <w:r>
           <w:rPr>
@@ -1751,7 +1734,7 @@
             <w:noProof/>
             <w:webHidden/>
           </w:rPr>
-          <w:instrText xml:space="preserve"> PAGEREF _Toc88847193 \h </w:instrText>
+          <w:instrText xml:space="preserve"> PAGEREF _Toc89191527 \h </w:instrText>
         </w:r>
         <w:r>
           <w:rPr>
@@ -1771,7 +1754,7 @@
             <w:noProof/>
             <w:webHidden/>
           </w:rPr>
-          <w:t>5</w:t>
+          <w:t>6</w:t>
         </w:r>
         <w:r>
           <w:rPr>
@@ -1792,7 +1775,364 @@
           <w:noProof/>
         </w:rPr>
       </w:pPr>
-      <w:hyperlink w:anchor="_Toc88847194" w:history="1">
+      <w:hyperlink w:anchor="_Toc89191528" w:history="1">
+        <w:r>
+          <w:rPr>
+            <w:rStyle w:val="Hyperlink"/>
+            <w:noProof/>
+          </w:rPr>
+          <w:t>Figure 5 Cruise Control Schematic</w:t>
+        </w:r>
+        <w:r>
+          <w:rPr>
+            <w:noProof/>
+            <w:webHidden/>
+          </w:rPr>
+          <w:tab/>
+        </w:r>
+        <w:r>
+          <w:rPr>
+            <w:noProof/>
+            <w:webHidden/>
+          </w:rPr>
+          <w:fldChar w:fldCharType="begin"/>
+        </w:r>
+        <w:r>
+          <w:rPr>
+            <w:noProof/>
+            <w:webHidden/>
+          </w:rPr>
+          <w:instrText xml:space="preserve"> PAGEREF _Toc89191528 \h </w:instrText>
+        </w:r>
+        <w:r>
+          <w:rPr>
+            <w:noProof/>
+            <w:webHidden/>
+          </w:rPr>
+        </w:r>
+        <w:r>
+          <w:rPr>
+            <w:noProof/>
+            <w:webHidden/>
+          </w:rPr>
+          <w:fldChar w:fldCharType="separate"/>
+        </w:r>
+        <w:r>
+          <w:rPr>
+            <w:noProof/>
+            <w:webHidden/>
+          </w:rPr>
+          <w:t>6</w:t>
+        </w:r>
+        <w:r>
+          <w:rPr>
+            <w:noProof/>
+            <w:webHidden/>
+          </w:rPr>
+          <w:fldChar w:fldCharType="end"/>
+        </w:r>
+      </w:hyperlink>
+    </w:p>
+    <w:p>
+      <w:pPr>
+        <w:pStyle w:val="TableofFigures"/>
+        <w:tabs>
+          <w:tab w:val="right" w:leader="dot" w:pos="9016"/>
+        </w:tabs>
+        <w:rPr>
+          <w:noProof/>
+        </w:rPr>
+      </w:pPr>
+      <w:hyperlink w:anchor="_Toc89191529" w:history="1">
+        <w:r>
+          <w:rPr>
+            <w:rStyle w:val="Hyperlink"/>
+            <w:noProof/>
+          </w:rPr>
+          <w:t>Figure 6 Motor Speed Schematic</w:t>
+        </w:r>
+        <w:r>
+          <w:rPr>
+            <w:noProof/>
+            <w:webHidden/>
+          </w:rPr>
+          <w:tab/>
+        </w:r>
+        <w:r>
+          <w:rPr>
+            <w:noProof/>
+            <w:webHidden/>
+          </w:rPr>
+          <w:fldChar w:fldCharType="begin"/>
+        </w:r>
+        <w:r>
+          <w:rPr>
+            <w:noProof/>
+            <w:webHidden/>
+          </w:rPr>
+          <w:instrText xml:space="preserve"> PAGEREF _Toc89191529 \h </w:instrText>
+        </w:r>
+        <w:r>
+          <w:rPr>
+            <w:noProof/>
+            <w:webHidden/>
+          </w:rPr>
+        </w:r>
+        <w:r>
+          <w:rPr>
+            <w:noProof/>
+            <w:webHidden/>
+          </w:rPr>
+          <w:fldChar w:fldCharType="separate"/>
+        </w:r>
+        <w:r>
+          <w:rPr>
+            <w:noProof/>
+            <w:webHidden/>
+          </w:rPr>
+          <w:t>7</w:t>
+        </w:r>
+        <w:r>
+          <w:rPr>
+            <w:noProof/>
+            <w:webHidden/>
+          </w:rPr>
+          <w:fldChar w:fldCharType="end"/>
+        </w:r>
+      </w:hyperlink>
+    </w:p>
+    <w:p>
+      <w:pPr>
+        <w:jc w:val="center"/>
+      </w:pPr>
+      <w:r>
+        <w:fldChar w:fldCharType="end"/>
+      </w:r>
+    </w:p>
+    <w:p>
+      <w:pPr>
+        <w:pStyle w:val="TableofFigures"/>
+        <w:tabs>
+          <w:tab w:val="right" w:leader="dot" w:pos="9016"/>
+        </w:tabs>
+        <w:rPr>
+          <w:noProof/>
+        </w:rPr>
+      </w:pPr>
+      <w:r>
+        <w:fldChar w:fldCharType="begin"/>
+      </w:r>
+      <w:r>
+        <w:instrText xml:space="preserve"> TOC \h \z \c "Table" </w:instrText>
+      </w:r>
+      <w:r>
+        <w:fldChar w:fldCharType="separate"/>
+      </w:r>
+      <w:hyperlink w:anchor="_Toc89191533" w:history="1">
+        <w:r>
+          <w:rPr>
+            <w:rStyle w:val="Hyperlink"/>
+            <w:noProof/>
+          </w:rPr>
+          <w:t>Table 1 Technical Requirements</w:t>
+        </w:r>
+        <w:r>
+          <w:rPr>
+            <w:noProof/>
+            <w:webHidden/>
+          </w:rPr>
+          <w:tab/>
+        </w:r>
+        <w:r>
+          <w:rPr>
+            <w:noProof/>
+            <w:webHidden/>
+          </w:rPr>
+          <w:fldChar w:fldCharType="begin"/>
+        </w:r>
+        <w:r>
+          <w:rPr>
+            <w:noProof/>
+            <w:webHidden/>
+          </w:rPr>
+          <w:instrText xml:space="preserve"> PAGEREF _Toc89191533 \h </w:instrText>
+        </w:r>
+        <w:r>
+          <w:rPr>
+            <w:noProof/>
+            <w:webHidden/>
+          </w:rPr>
+        </w:r>
+        <w:r>
+          <w:rPr>
+            <w:noProof/>
+            <w:webHidden/>
+          </w:rPr>
+          <w:fldChar w:fldCharType="separate"/>
+        </w:r>
+        <w:r>
+          <w:rPr>
+            <w:noProof/>
+            <w:webHidden/>
+          </w:rPr>
+          <w:t>4</w:t>
+        </w:r>
+        <w:r>
+          <w:rPr>
+            <w:noProof/>
+            <w:webHidden/>
+          </w:rPr>
+          <w:fldChar w:fldCharType="end"/>
+        </w:r>
+      </w:hyperlink>
+    </w:p>
+    <w:p>
+      <w:pPr>
+        <w:pStyle w:val="TableofFigures"/>
+        <w:tabs>
+          <w:tab w:val="right" w:leader="dot" w:pos="9016"/>
+        </w:tabs>
+        <w:rPr>
+          <w:noProof/>
+        </w:rPr>
+      </w:pPr>
+      <w:hyperlink w:anchor="_Toc89191534" w:history="1">
+        <w:r>
+          <w:rPr>
+            <w:rStyle w:val="Hyperlink"/>
+            <w:noProof/>
+          </w:rPr>
+          <w:t>Table 2 Technical Requirements</w:t>
+        </w:r>
+        <w:r>
+          <w:rPr>
+            <w:noProof/>
+            <w:webHidden/>
+          </w:rPr>
+          <w:tab/>
+        </w:r>
+        <w:r>
+          <w:rPr>
+            <w:noProof/>
+            <w:webHidden/>
+          </w:rPr>
+          <w:fldChar w:fldCharType="begin"/>
+        </w:r>
+        <w:r>
+          <w:rPr>
+            <w:noProof/>
+            <w:webHidden/>
+          </w:rPr>
+          <w:instrText xml:space="preserve"> PAGEREF _Toc89191534 \h </w:instrText>
+        </w:r>
+        <w:r>
+          <w:rPr>
+            <w:noProof/>
+            <w:webHidden/>
+          </w:rPr>
+        </w:r>
+        <w:r>
+          <w:rPr>
+            <w:noProof/>
+            <w:webHidden/>
+          </w:rPr>
+          <w:fldChar w:fldCharType="separate"/>
+        </w:r>
+        <w:r>
+          <w:rPr>
+            <w:noProof/>
+            <w:webHidden/>
+          </w:rPr>
+          <w:t>4</w:t>
+        </w:r>
+        <w:r>
+          <w:rPr>
+            <w:noProof/>
+            <w:webHidden/>
+          </w:rPr>
+          <w:fldChar w:fldCharType="end"/>
+        </w:r>
+      </w:hyperlink>
+    </w:p>
+    <w:p>
+      <w:pPr>
+        <w:pStyle w:val="TableofFigures"/>
+        <w:tabs>
+          <w:tab w:val="right" w:leader="dot" w:pos="9016"/>
+        </w:tabs>
+        <w:rPr>
+          <w:noProof/>
+        </w:rPr>
+      </w:pPr>
+      <w:hyperlink w:anchor="_Toc89191535" w:history="1">
+        <w:r>
+          <w:rPr>
+            <w:rStyle w:val="Hyperlink"/>
+            <w:noProof/>
+          </w:rPr>
+          <w:t>Table 3 Cruise Control Model Validation</w:t>
+        </w:r>
+        <w:r>
+          <w:rPr>
+            <w:noProof/>
+            <w:webHidden/>
+          </w:rPr>
+          <w:tab/>
+        </w:r>
+        <w:r>
+          <w:rPr>
+            <w:noProof/>
+            <w:webHidden/>
+          </w:rPr>
+          <w:fldChar w:fldCharType="begin"/>
+        </w:r>
+        <w:r>
+          <w:rPr>
+            <w:noProof/>
+            <w:webHidden/>
+          </w:rPr>
+          <w:instrText xml:space="preserve"> PAGEREF _Toc89191535 \h </w:instrText>
+        </w:r>
+        <w:r>
+          <w:rPr>
+            <w:noProof/>
+            <w:webHidden/>
+          </w:rPr>
+        </w:r>
+        <w:r>
+          <w:rPr>
+            <w:noProof/>
+            <w:webHidden/>
+          </w:rPr>
+          <w:fldChar w:fldCharType="separate"/>
+        </w:r>
+        <w:r>
+          <w:rPr>
+            <w:noProof/>
+            <w:webHidden/>
+          </w:rPr>
+          <w:t>7</w:t>
+        </w:r>
+        <w:r>
+          <w:rPr>
+            <w:noProof/>
+            <w:webHidden/>
+          </w:rPr>
+          <w:fldChar w:fldCharType="end"/>
+        </w:r>
+      </w:hyperlink>
+    </w:p>
+    <w:p>
+      <w:pPr>
+        <w:pStyle w:val="TableofFigures"/>
+        <w:tabs>
+          <w:tab w:val="right" w:leader="dot" w:pos="9016"/>
+        </w:tabs>
+        <w:rPr>
+          <w:noProof/>
+        </w:rPr>
+      </w:pPr>
+      <w:hyperlink w:anchor="_Toc89191536" w:history="1">
         <w:r>
           <w:rPr>
             <w:rStyle w:val="Hyperlink"/>
@@ -1819,7 +2159,7 @@
             <w:noProof/>
             <w:webHidden/>
           </w:rPr>
-          <w:instrText xml:space="preserve"> PAGEREF _Toc88847194 \h </w:instrText>
+          <w:instrText xml:space="preserve"> PAGEREF _Toc89191536 \h </w:instrText>
         </w:r>
         <w:r>
           <w:rPr>
@@ -1839,7 +2179,7 @@
             <w:noProof/>
             <w:webHidden/>
           </w:rPr>
-          <w:t>6</w:t>
+          <w:t>8</w:t>
         </w:r>
         <w:r>
           <w:rPr>
@@ -1863,7 +2203,18 @@
         <w:jc w:val="center"/>
       </w:pPr>
       <w:r>
-        <w:t>Notes: make center alignment.</w:t>
+        <w:t xml:space="preserve">Notes: make </w:t>
+      </w:r>
+      <w:r>
+        <w:t xml:space="preserve">the </w:t>
+      </w:r>
+      <w:proofErr w:type="spellStart"/>
+      <w:r>
+        <w:t>center</w:t>
+      </w:r>
+      <w:proofErr w:type="spellEnd"/>
+      <w:r>
+        <w:t xml:space="preserve"> alignment.</w:t>
       </w:r>
     </w:p>
     <w:p>
@@ -1902,7 +2253,6 @@
       </w:pPr>
       <w:bookmarkStart w:id="0" w:name="_Toc88847287"/>
       <w:r>
-        <w:lastRenderedPageBreak/>
         <w:t xml:space="preserve">1 </w:t>
       </w:r>
       <w:r>
@@ -1922,7 +2272,13 @@
         <w:t>t</w:t>
       </w:r>
       <w:r>
-        <w:t xml:space="preserve">uning of PID and </w:t>
+        <w:t>uning of PID</w:t>
+      </w:r>
+      <w:r>
+        <w:t>,</w:t>
+      </w:r>
+      <w:r>
+        <w:t xml:space="preserve"> and </w:t>
       </w:r>
       <w:r>
         <w:t>g</w:t>
@@ -1955,7 +2311,13 @@
         <w:t>.</w:t>
       </w:r>
       <w:r>
-        <w:t xml:space="preserve"> GitHub is used as version control system for the project. It is integrated with </w:t>
+        <w:t xml:space="preserve"> GitHub is used as </w:t>
+      </w:r>
+      <w:r>
+        <w:t xml:space="preserve">a </w:t>
+      </w:r>
+      <w:r>
+        <w:t xml:space="preserve">version control system for the project. It is integrated with </w:t>
       </w:r>
       <w:r>
         <w:t xml:space="preserve">MATLAB </w:t>
@@ -1973,22 +2335,46 @@
     <w:p>
       <w:r>
         <w:tab/>
-        <w:t xml:space="preserve">Control systems are needed when the system deals with continuously varying parameters or external disturbances such as load, friction, wind </w:t>
+        <w:t>Control systems are needed when the system deals with continuously varying parameters or external disturbances such as load, friction, wind</w:t>
+      </w:r>
+      <w:r>
+        <w:t>,</w:t>
+      </w:r>
+      <w:r>
+        <w:t xml:space="preserve"> </w:t>
       </w:r>
       <w:r>
         <w:t>etc,</w:t>
       </w:r>
       <w:r>
-        <w:t xml:space="preserve"> which will affect the output of the system. In order to maintain the stable output of the system even in the presence of external disturbances</w:t>
-      </w:r>
-      <w:r>
-        <w:t xml:space="preserve"> a controller is needed to control those output variations. There are lot of controlling algorithms available for the control system, we will use</w:t>
+        <w:t xml:space="preserve"> which will affect the output of the system. </w:t>
+      </w:r>
+      <w:r>
+        <w:t>To</w:t>
+      </w:r>
+      <w:r>
+        <w:t xml:space="preserve"> maintain the stable output of the system even in the presence of external disturbances</w:t>
+      </w:r>
+      <w:r>
+        <w:t xml:space="preserve"> a controller is needed to control those output variations. There are </w:t>
+      </w:r>
+      <w:r>
+        <w:t xml:space="preserve">a </w:t>
+      </w:r>
+      <w:r>
+        <w:t>lot of controlling algorithms available for the control system, we will use</w:t>
       </w:r>
       <w:r>
         <w:t xml:space="preserve"> only</w:t>
       </w:r>
       <w:r>
-        <w:t xml:space="preserve"> PID controller for cruise control and motor speed.</w:t>
+        <w:t xml:space="preserve"> </w:t>
+      </w:r>
+      <w:r>
+        <w:t xml:space="preserve">a </w:t>
+      </w:r>
+      <w:r>
+        <w:t>PID controller for cruise control and motor speed.</w:t>
       </w:r>
     </w:p>
     <w:p>
@@ -2010,10 +2396,22 @@
       </w:pPr>
       <w:r>
         <w:tab/>
-        <w:t>This section gives an over all view of the software development process used to develop the cruise control and motor speed model</w:t>
-      </w:r>
-      <w:r>
-        <w:t>, starting with requirements, design, development, testing and validation</w:t>
+        <w:t xml:space="preserve">This section gives an </w:t>
+      </w:r>
+      <w:r>
+        <w:t>overall</w:t>
+      </w:r>
+      <w:r>
+        <w:t xml:space="preserve"> view of the software development process used to develop the cruise control and motor speed model</w:t>
+      </w:r>
+      <w:r>
+        <w:t>, starting with requirements, design, development, testing</w:t>
+      </w:r>
+      <w:r>
+        <w:t>,</w:t>
+      </w:r>
+      <w:r>
+        <w:t xml:space="preserve"> and validation</w:t>
       </w:r>
       <w:r>
         <w:t>.</w:t>
@@ -2041,7 +2439,13 @@
       </w:pPr>
       <w:r>
         <w:tab/>
-        <w:t>This is the first stage of the V-development cycle contains the detailed understanding of requirements and expectations</w:t>
+        <w:t xml:space="preserve">This is the first stage of the V-development cycle contains </w:t>
+      </w:r>
+      <w:r>
+        <w:t>a</w:t>
+      </w:r>
+      <w:r>
+        <w:t xml:space="preserve"> detailed understanding of requirements and expectations</w:t>
       </w:r>
       <w:r>
         <w:t xml:space="preserve"> for the final product.</w:t>
@@ -2270,8 +2674,13 @@
       <w:pPr>
         <w:ind w:left="2160" w:firstLine="720"/>
       </w:pPr>
-      <w:r>
-        <w:t>Where,</w:t>
+      <w:proofErr w:type="gramStart"/>
+      <w:r>
+        <w:t>Where</w:t>
+      </w:r>
+      <w:proofErr w:type="gramEnd"/>
+      <w:r>
+        <w:t>,</w:t>
       </w:r>
     </w:p>
     <w:p>
@@ -2913,9 +3322,13 @@
             <w:vAlign w:val="center"/>
           </w:tcPr>
           <w:p>
+            <w:proofErr w:type="spellStart"/>
+            <w:proofErr w:type="gramStart"/>
             <w:r>
               <w:t>S.No</w:t>
             </w:r>
+            <w:proofErr w:type="spellEnd"/>
+            <w:proofErr w:type="gramEnd"/>
           </w:p>
         </w:tc>
         <w:tc>
@@ -3020,18 +3433,28 @@
         <w:pStyle w:val="Caption"/>
         <w:jc w:val="center"/>
       </w:pPr>
-      <w:bookmarkStart w:id="5" w:name="_Toc88847191"/>
+      <w:bookmarkStart w:id="5" w:name="_Toc89191533"/>
       <w:r>
         <w:t xml:space="preserve">Table </w:t>
       </w:r>
-      <w:fldSimple w:instr=" SEQ Table \* ARABIC ">
-        <w:r>
-          <w:rPr>
-            <w:noProof/>
-          </w:rPr>
-          <w:t>1</w:t>
-        </w:r>
-      </w:fldSimple>
+      <w:r>
+        <w:fldChar w:fldCharType="begin"/>
+      </w:r>
+      <w:r>
+        <w:instrText xml:space="preserve"> SEQ Table \* ARABIC </w:instrText>
+      </w:r>
+      <w:r>
+        <w:fldChar w:fldCharType="separate"/>
+      </w:r>
+      <w:r>
+        <w:rPr>
+          <w:noProof/>
+        </w:rPr>
+        <w:t>1</w:t>
+      </w:r>
+      <w:r>
+        <w:fldChar w:fldCharType="end"/>
+      </w:r>
       <w:r>
         <w:t xml:space="preserve"> Technical Requirements</w:t>
       </w:r>
@@ -3087,9 +3510,13 @@
             <w:vAlign w:val="center"/>
           </w:tcPr>
           <w:p>
+            <w:proofErr w:type="spellStart"/>
+            <w:proofErr w:type="gramStart"/>
             <w:r>
               <w:t>S.No</w:t>
             </w:r>
+            <w:proofErr w:type="spellEnd"/>
+            <w:proofErr w:type="gramEnd"/>
           </w:p>
         </w:tc>
         <w:tc>
@@ -3142,7 +3569,6 @@
           </w:tcPr>
           <w:p>
             <w:r>
-              <w:lastRenderedPageBreak/>
               <w:t>2</w:t>
             </w:r>
           </w:p>
@@ -3195,18 +3621,28 @@
         <w:pStyle w:val="Caption"/>
         <w:jc w:val="center"/>
       </w:pPr>
-      <w:bookmarkStart w:id="7" w:name="_Toc88847192"/>
+      <w:bookmarkStart w:id="7" w:name="_Toc89191534"/>
       <w:r>
         <w:t xml:space="preserve">Table </w:t>
       </w:r>
-      <w:fldSimple w:instr=" SEQ Table \* ARABIC ">
-        <w:r>
-          <w:rPr>
-            <w:noProof/>
-          </w:rPr>
-          <w:t>2</w:t>
-        </w:r>
-      </w:fldSimple>
+      <w:r>
+        <w:fldChar w:fldCharType="begin"/>
+      </w:r>
+      <w:r>
+        <w:instrText xml:space="preserve"> SEQ Table \* ARABIC </w:instrText>
+      </w:r>
+      <w:r>
+        <w:fldChar w:fldCharType="separate"/>
+      </w:r>
+      <w:r>
+        <w:rPr>
+          <w:noProof/>
+        </w:rPr>
+        <w:t>2</w:t>
+      </w:r>
+      <w:r>
+        <w:fldChar w:fldCharType="end"/>
+      </w:r>
       <w:r>
         <w:t xml:space="preserve"> Technical Requirements</w:t>
       </w:r>
@@ -3302,125 +3738,132 @@
     </w:p>
     <w:p>
       <w:pPr>
-        <w:jc w:val="both"/>
-      </w:pPr>
+        <w:pStyle w:val="Heading4"/>
+      </w:pPr>
+      <w:r>
+        <w:t>2.2.1.1 P Controller Design</w:t>
+      </w:r>
+    </w:p>
+    <w:p>
       <w:r>
         <w:tab/>
-        <w:t>-Mention the process used to design the PID controller like creating the transfer function, converting transfer function to Z Transform</w:t>
-      </w:r>
-    </w:p>
-    <w:p>
-      <w:pPr>
-        <w:pStyle w:val="Heading3"/>
-        <w:jc w:val="both"/>
-      </w:pPr>
-      <w:bookmarkStart w:id="11" w:name="_Toc88847296"/>
-      <w:r>
-        <w:t xml:space="preserve">2.2.2 </w:t>
-      </w:r>
-      <w:r>
-        <w:t>PID Tuning Algorithm</w:t>
-      </w:r>
-      <w:bookmarkEnd w:id="11"/>
-    </w:p>
-    <w:p>
-      <w:pPr>
-        <w:jc w:val="both"/>
-      </w:pPr>
-      <w:r>
-        <w:tab/>
-        <w:t>-mention the script which is used to Tune the PID for the models</w:t>
-      </w:r>
-    </w:p>
-    <w:p>
-      <w:pPr>
-        <w:jc w:val="both"/>
-      </w:pPr>
-      <w:r>
-        <w:tab/>
-        <w:t>-mentionthe script path to refer.</w:t>
-      </w:r>
-    </w:p>
-    <w:p>
-      <w:pPr>
-        <w:jc w:val="both"/>
-      </w:pPr>
-      <w:r>
-        <w:tab/>
-        <w:t xml:space="preserve">Script ‘PID_Turning_Script.mlx’ </w:t>
-      </w:r>
-      <w:r>
-        <w:t>should be</w:t>
-      </w:r>
-      <w:r>
-        <w:t xml:space="preserve"> created to </w:t>
-      </w:r>
-      <w:r>
-        <w:t>obtain</w:t>
-      </w:r>
-      <w:r>
-        <w:t xml:space="preserve"> Kp, K</w:t>
-      </w:r>
-      <w:r>
-        <w:t xml:space="preserve">i and </w:t>
-      </w:r>
-      <w:r>
-        <w:t xml:space="preserve">Kd values to satisfy the requirements. Script </w:t>
-      </w:r>
-      <w:r>
-        <w:t>should use</w:t>
-      </w:r>
-      <w:r>
-        <w:t xml:space="preserve"> trial and error method to find the values. </w:t>
-      </w:r>
-      <w:r>
-        <w:t>Calculation for overshoot, rise time, steady state error for the output signal is</w:t>
-      </w:r>
-      <w:r>
-        <w:t xml:space="preserve"> to be</w:t>
-      </w:r>
-      <w:r>
-        <w:t xml:space="preserve"> implemented in the script to parallelly check whether the requirements are met with corresponding Kp, Ki and Kd values. </w:t>
-      </w:r>
-    </w:p>
-    <w:p>
-      <w:pPr>
-        <w:jc w:val="both"/>
-      </w:pPr>
-      <w:r>
-        <w:t>Desing uml diagrams- paste it here</w:t>
-      </w:r>
-    </w:p>
-    <w:p>
-      <w:pPr>
-        <w:jc w:val="both"/>
-      </w:pPr>
-      <w:r>
-        <w:tab/>
-      </w:r>
-    </w:p>
-    <w:p>
-      <w:pPr>
-        <w:pStyle w:val="Heading3"/>
-        <w:jc w:val="both"/>
-      </w:pPr>
-      <w:bookmarkStart w:id="12" w:name="_Toc88847297"/>
-      <w:r>
-        <w:t>2.2.3</w:t>
-      </w:r>
-      <w:r>
-        <w:t>Cruise Control</w:t>
-      </w:r>
-      <w:bookmarkEnd w:id="12"/>
-    </w:p>
-    <w:p>
-      <w:pPr>
-        <w:jc w:val="both"/>
-      </w:pPr>
-      <w:r>
-        <w:tab/>
-        <w:t>-UML diagrams, block diagrams</w:t>
-      </w:r>
+        <w:t>P controller is design by implementing the following equation in Simulink. The following is model is made a</w:t>
+      </w:r>
+      <w:r>
+        <w:t>s</w:t>
+      </w:r>
+      <w:r>
+        <w:t xml:space="preserve"> separate subsystem to make it as a modular design. </w:t>
+      </w:r>
+    </w:p>
+    <w:p>
+      <w:pPr>
+        <w:jc w:val="center"/>
+      </w:pPr>
+      <m:oMathPara>
+        <m:oMath>
+          <m:sSub>
+            <m:sSubPr>
+              <m:ctrlPr>
+                <w:rPr>
+                  <w:rFonts w:ascii="Cambria Math" w:hAnsi="Cambria Math"/>
+                  <w:i/>
+                </w:rPr>
+              </m:ctrlPr>
+            </m:sSubPr>
+            <m:e>
+              <m:r>
+                <w:rPr>
+                  <w:rFonts w:ascii="Cambria Math" w:hAnsi="Cambria Math"/>
+                </w:rPr>
+                <m:t>y</m:t>
+              </m:r>
+            </m:e>
+            <m:sub>
+              <m:r>
+                <w:rPr>
+                  <w:rFonts w:ascii="Cambria Math" w:hAnsi="Cambria Math"/>
+                </w:rPr>
+                <m:t>p</m:t>
+              </m:r>
+            </m:sub>
+          </m:sSub>
+          <m:d>
+            <m:dPr>
+              <m:ctrlPr>
+                <w:rPr>
+                  <w:rFonts w:ascii="Cambria Math" w:hAnsi="Cambria Math"/>
+                  <w:i/>
+                </w:rPr>
+              </m:ctrlPr>
+            </m:dPr>
+            <m:e>
+              <m:r>
+                <w:rPr>
+                  <w:rFonts w:ascii="Cambria Math" w:hAnsi="Cambria Math"/>
+                </w:rPr>
+                <m:t>k</m:t>
+              </m:r>
+            </m:e>
+          </m:d>
+          <m:r>
+            <w:rPr>
+              <w:rFonts w:ascii="Cambria Math" w:hAnsi="Cambria Math"/>
+            </w:rPr>
+            <m:t>=</m:t>
+          </m:r>
+          <m:sSub>
+            <m:sSubPr>
+              <m:ctrlPr>
+                <w:rPr>
+                  <w:rFonts w:ascii="Cambria Math" w:hAnsi="Cambria Math"/>
+                  <w:i/>
+                </w:rPr>
+              </m:ctrlPr>
+            </m:sSubPr>
+            <m:e>
+              <m:r>
+                <w:rPr>
+                  <w:rFonts w:ascii="Cambria Math" w:hAnsi="Cambria Math"/>
+                </w:rPr>
+                <m:t>K</m:t>
+              </m:r>
+            </m:e>
+            <m:sub>
+              <m:r>
+                <w:rPr>
+                  <w:rFonts w:ascii="Cambria Math" w:hAnsi="Cambria Math"/>
+                </w:rPr>
+                <m:t>p</m:t>
+              </m:r>
+            </m:sub>
+          </m:sSub>
+          <m:r>
+            <w:rPr>
+              <w:rFonts w:ascii="Cambria Math" w:hAnsi="Cambria Math"/>
+            </w:rPr>
+            <m:t>e</m:t>
+          </m:r>
+          <m:d>
+            <m:dPr>
+              <m:ctrlPr>
+                <w:rPr>
+                  <w:rFonts w:ascii="Cambria Math" w:hAnsi="Cambria Math"/>
+                  <w:i/>
+                </w:rPr>
+              </m:ctrlPr>
+            </m:dPr>
+            <m:e>
+              <m:r>
+                <w:rPr>
+                  <w:rFonts w:ascii="Cambria Math" w:hAnsi="Cambria Math"/>
+                </w:rPr>
+                <m:t>k</m:t>
+              </m:r>
+            </m:e>
+          </m:d>
+        </m:oMath>
+      </m:oMathPara>
     </w:p>
     <w:p>
       <w:pPr>
@@ -3431,6 +3874,995 @@
         <w:rPr>
           <w:noProof/>
         </w:rPr>
+        <w:drawing>
+          <wp:inline distT="0" distB="0" distL="0" distR="0" wp14:anchorId="7F575ECA" wp14:editId="3832D5EC">
+            <wp:extent cx="5730853" cy="1371600"/>
+            <wp:effectExtent l="0" t="0" r="3810" b="0"/>
+            <wp:docPr id="4" name="Picture 4"/>
+            <wp:cNvGraphicFramePr>
+              <a:graphicFrameLocks xmlns:a="http://schemas.openxmlformats.org/drawingml/2006/main" noChangeAspect="1"/>
+            </wp:cNvGraphicFramePr>
+            <a:graphic xmlns:a="http://schemas.openxmlformats.org/drawingml/2006/main">
+              <a:graphicData uri="http://schemas.openxmlformats.org/drawingml/2006/picture">
+                <pic:pic xmlns:pic="http://schemas.openxmlformats.org/drawingml/2006/picture">
+                  <pic:nvPicPr>
+                    <pic:cNvPr id="1" name=""/>
+                    <pic:cNvPicPr/>
+                  </pic:nvPicPr>
+                  <pic:blipFill rotWithShape="1">
+                    <a:blip r:embed="rId7"/>
+                    <a:srcRect t="27334" b="13122"/>
+                    <a:stretch/>
+                  </pic:blipFill>
+                  <pic:spPr bwMode="auto">
+                    <a:xfrm>
+                      <a:off x="0" y="0"/>
+                      <a:ext cx="5731510" cy="1371757"/>
+                    </a:xfrm>
+                    <a:prstGeom prst="rect">
+                      <a:avLst/>
+                    </a:prstGeom>
+                    <a:ln>
+                      <a:noFill/>
+                    </a:ln>
+                    <a:extLst>
+                      <a:ext uri="{53640926-AAD7-44D8-BBD7-CCE9431645EC}">
+                        <a14:shadowObscured xmlns:a14="http://schemas.microsoft.com/office/drawing/2010/main"/>
+                      </a:ext>
+                    </a:extLst>
+                  </pic:spPr>
+                </pic:pic>
+              </a:graphicData>
+            </a:graphic>
+          </wp:inline>
+        </w:drawing>
+      </w:r>
+    </w:p>
+    <w:p>
+      <w:pPr>
+        <w:pStyle w:val="Caption"/>
+        <w:jc w:val="center"/>
+      </w:pPr>
+      <w:bookmarkStart w:id="11" w:name="_Toc89191524"/>
+      <w:r>
+        <w:t xml:space="preserve">Figure </w:t>
+      </w:r>
+      <w:r>
+        <w:fldChar w:fldCharType="begin"/>
+      </w:r>
+      <w:r>
+        <w:instrText xml:space="preserve"> SEQ Figure \* ARABIC </w:instrText>
+      </w:r>
+      <w:r>
+        <w:fldChar w:fldCharType="separate"/>
+      </w:r>
+      <w:r>
+        <w:rPr>
+          <w:noProof/>
+        </w:rPr>
+        <w:t>1</w:t>
+      </w:r>
+      <w:r>
+        <w:fldChar w:fldCharType="end"/>
+      </w:r>
+      <w:r>
+        <w:t xml:space="preserve"> P Controller Implementation</w:t>
+      </w:r>
+      <w:bookmarkEnd w:id="11"/>
+    </w:p>
+    <w:p>
+      <w:pPr>
+        <w:pStyle w:val="Heading4"/>
+      </w:pPr>
+      <w:r>
+        <w:lastRenderedPageBreak/>
+        <w:t>2.2.1.2 I Controller</w:t>
+      </w:r>
+      <w:r>
+        <w:t xml:space="preserve"> Design</w:t>
+      </w:r>
+    </w:p>
+    <w:p>
+      <w:pPr>
+        <w:ind w:firstLine="720"/>
+      </w:pPr>
+      <w:r>
+        <w:t>I controller is design by implementing the following equation in Simulink. The following is model is made as separate subsystem to make it as a modular design.</w:t>
+      </w:r>
+    </w:p>
+    <w:p>
+      <w:pPr>
+        <w:ind w:left="3600" w:firstLine="720"/>
+      </w:pPr>
+      <m:oMathPara>
+        <m:oMathParaPr>
+          <m:jc m:val="left"/>
+        </m:oMathParaPr>
+        <m:oMath>
+          <m:sSub>
+            <m:sSubPr>
+              <m:ctrlPr>
+                <w:rPr>
+                  <w:rFonts w:ascii="Cambria Math" w:hAnsi="Cambria Math"/>
+                  <w:i/>
+                </w:rPr>
+              </m:ctrlPr>
+            </m:sSubPr>
+            <m:e>
+              <m:r>
+                <w:rPr>
+                  <w:rFonts w:ascii="Cambria Math" w:hAnsi="Cambria Math"/>
+                </w:rPr>
+                <m:t>y</m:t>
+              </m:r>
+            </m:e>
+            <m:sub>
+              <m:r>
+                <w:rPr>
+                  <w:rFonts w:ascii="Cambria Math" w:hAnsi="Cambria Math"/>
+                </w:rPr>
+                <m:t>i</m:t>
+              </m:r>
+            </m:sub>
+          </m:sSub>
+          <m:d>
+            <m:dPr>
+              <m:ctrlPr>
+                <w:rPr>
+                  <w:rFonts w:ascii="Cambria Math" w:hAnsi="Cambria Math"/>
+                  <w:i/>
+                </w:rPr>
+              </m:ctrlPr>
+            </m:dPr>
+            <m:e>
+              <m:r>
+                <w:rPr>
+                  <w:rFonts w:ascii="Cambria Math" w:hAnsi="Cambria Math"/>
+                </w:rPr>
+                <m:t>k</m:t>
+              </m:r>
+            </m:e>
+          </m:d>
+          <m:r>
+            <w:rPr>
+              <w:rFonts w:ascii="Cambria Math" w:hAnsi="Cambria Math"/>
+            </w:rPr>
+            <m:t>=</m:t>
+          </m:r>
+          <m:sSub>
+            <m:sSubPr>
+              <m:ctrlPr>
+                <w:rPr>
+                  <w:rFonts w:ascii="Cambria Math" w:hAnsi="Cambria Math"/>
+                  <w:i/>
+                </w:rPr>
+              </m:ctrlPr>
+            </m:sSubPr>
+            <m:e>
+              <m:r>
+                <w:rPr>
+                  <w:rFonts w:ascii="Cambria Math" w:hAnsi="Cambria Math"/>
+                </w:rPr>
+                <m:t>y</m:t>
+              </m:r>
+            </m:e>
+            <m:sub>
+              <m:r>
+                <w:rPr>
+                  <w:rFonts w:ascii="Cambria Math" w:hAnsi="Cambria Math"/>
+                </w:rPr>
+                <m:t>i</m:t>
+              </m:r>
+            </m:sub>
+          </m:sSub>
+          <m:d>
+            <m:dPr>
+              <m:ctrlPr>
+                <w:rPr>
+                  <w:rFonts w:ascii="Cambria Math" w:hAnsi="Cambria Math"/>
+                  <w:i/>
+                </w:rPr>
+              </m:ctrlPr>
+            </m:dPr>
+            <m:e>
+              <m:r>
+                <w:rPr>
+                  <w:rFonts w:ascii="Cambria Math" w:hAnsi="Cambria Math"/>
+                </w:rPr>
+                <m:t>k-1</m:t>
+              </m:r>
+            </m:e>
+          </m:d>
+          <m:r>
+            <w:rPr>
+              <w:rFonts w:ascii="Cambria Math" w:hAnsi="Cambria Math"/>
+            </w:rPr>
+            <m:t>+</m:t>
+          </m:r>
+          <m:sSub>
+            <m:sSubPr>
+              <m:ctrlPr>
+                <w:rPr>
+                  <w:rFonts w:ascii="Cambria Math" w:hAnsi="Cambria Math"/>
+                  <w:i/>
+                </w:rPr>
+              </m:ctrlPr>
+            </m:sSubPr>
+            <m:e>
+              <m:r>
+                <w:rPr>
+                  <w:rFonts w:ascii="Cambria Math" w:hAnsi="Cambria Math"/>
+                </w:rPr>
+                <m:t>K</m:t>
+              </m:r>
+            </m:e>
+            <m:sub>
+              <m:r>
+                <w:rPr>
+                  <w:rFonts w:ascii="Cambria Math" w:hAnsi="Cambria Math"/>
+                </w:rPr>
+                <m:t>i</m:t>
+              </m:r>
+            </m:sub>
+          </m:sSub>
+          <m:sSub>
+            <m:sSubPr>
+              <m:ctrlPr>
+                <w:rPr>
+                  <w:rFonts w:ascii="Cambria Math" w:hAnsi="Cambria Math"/>
+                  <w:i/>
+                </w:rPr>
+              </m:ctrlPr>
+            </m:sSubPr>
+            <m:e>
+              <m:r>
+                <w:rPr>
+                  <w:rFonts w:ascii="Cambria Math" w:hAnsi="Cambria Math"/>
+                </w:rPr>
+                <m:t>T</m:t>
+              </m:r>
+            </m:e>
+            <m:sub>
+              <m:r>
+                <w:rPr>
+                  <w:rFonts w:ascii="Cambria Math" w:hAnsi="Cambria Math"/>
+                </w:rPr>
+                <m:t>s</m:t>
+              </m:r>
+            </m:sub>
+          </m:sSub>
+          <m:r>
+            <w:rPr>
+              <w:rFonts w:ascii="Cambria Math" w:hAnsi="Cambria Math"/>
+            </w:rPr>
+            <m:t>e</m:t>
+          </m:r>
+          <m:d>
+            <m:dPr>
+              <m:ctrlPr>
+                <w:rPr>
+                  <w:rFonts w:ascii="Cambria Math" w:hAnsi="Cambria Math"/>
+                  <w:i/>
+                </w:rPr>
+              </m:ctrlPr>
+            </m:dPr>
+            <m:e>
+              <m:r>
+                <w:rPr>
+                  <w:rFonts w:ascii="Cambria Math" w:hAnsi="Cambria Math"/>
+                </w:rPr>
+                <m:t>k</m:t>
+              </m:r>
+            </m:e>
+          </m:d>
+        </m:oMath>
+      </m:oMathPara>
+    </w:p>
+    <w:p>
+      <w:pPr>
+        <w:ind w:firstLine="720"/>
+      </w:pPr>
+    </w:p>
+    <w:p>
+      <w:pPr>
+        <w:keepNext/>
+        <w:jc w:val="center"/>
+      </w:pPr>
+      <w:r>
+        <w:rPr>
+          <w:noProof/>
+        </w:rPr>
+        <w:drawing>
+          <wp:inline distT="0" distB="0" distL="0" distR="0" wp14:anchorId="2450E536" wp14:editId="3AA00A88">
+            <wp:extent cx="5731510" cy="1958196"/>
+            <wp:effectExtent l="0" t="0" r="2540" b="4445"/>
+            <wp:docPr id="5" name="Picture 5"/>
+            <wp:cNvGraphicFramePr>
+              <a:graphicFrameLocks xmlns:a="http://schemas.openxmlformats.org/drawingml/2006/main" noChangeAspect="1"/>
+            </wp:cNvGraphicFramePr>
+            <a:graphic xmlns:a="http://schemas.openxmlformats.org/drawingml/2006/main">
+              <a:graphicData uri="http://schemas.openxmlformats.org/drawingml/2006/picture">
+                <pic:pic xmlns:pic="http://schemas.openxmlformats.org/drawingml/2006/picture">
+                  <pic:nvPicPr>
+                    <pic:cNvPr id="1" name=""/>
+                    <pic:cNvPicPr/>
+                  </pic:nvPicPr>
+                  <pic:blipFill rotWithShape="1">
+                    <a:blip r:embed="rId8"/>
+                    <a:srcRect t="17673" b="6633"/>
+                    <a:stretch/>
+                  </pic:blipFill>
+                  <pic:spPr bwMode="auto">
+                    <a:xfrm>
+                      <a:off x="0" y="0"/>
+                      <a:ext cx="5731510" cy="1958196"/>
+                    </a:xfrm>
+                    <a:prstGeom prst="rect">
+                      <a:avLst/>
+                    </a:prstGeom>
+                    <a:ln>
+                      <a:noFill/>
+                    </a:ln>
+                    <a:extLst>
+                      <a:ext uri="{53640926-AAD7-44D8-BBD7-CCE9431645EC}">
+                        <a14:shadowObscured xmlns:a14="http://schemas.microsoft.com/office/drawing/2010/main"/>
+                      </a:ext>
+                    </a:extLst>
+                  </pic:spPr>
+                </pic:pic>
+              </a:graphicData>
+            </a:graphic>
+          </wp:inline>
+        </w:drawing>
+      </w:r>
+    </w:p>
+    <w:p>
+      <w:pPr>
+        <w:pStyle w:val="Caption"/>
+        <w:jc w:val="center"/>
+      </w:pPr>
+      <w:bookmarkStart w:id="12" w:name="_Toc89191525"/>
+      <w:r>
+        <w:t xml:space="preserve">Figure </w:t>
+      </w:r>
+      <w:r>
+        <w:fldChar w:fldCharType="begin"/>
+      </w:r>
+      <w:r>
+        <w:instrText xml:space="preserve"> SEQ Figure \* ARABIC </w:instrText>
+      </w:r>
+      <w:r>
+        <w:fldChar w:fldCharType="separate"/>
+      </w:r>
+      <w:r>
+        <w:rPr>
+          <w:noProof/>
+        </w:rPr>
+        <w:t>2</w:t>
+      </w:r>
+      <w:r>
+        <w:fldChar w:fldCharType="end"/>
+      </w:r>
+      <w:r>
+        <w:t xml:space="preserve"> I Controller Implementation</w:t>
+      </w:r>
+      <w:bookmarkEnd w:id="12"/>
+    </w:p>
+    <w:p>
+      <w:pPr>
+        <w:pStyle w:val="Heading4"/>
+      </w:pPr>
+      <w:r>
+        <w:t>2.</w:t>
+      </w:r>
+      <w:r>
+        <w:t>2.1.3 D Controller</w:t>
+      </w:r>
+      <w:r>
+        <w:t xml:space="preserve"> Design</w:t>
+      </w:r>
+    </w:p>
+    <w:p>
+      <w:pPr>
+        <w:ind w:firstLine="720"/>
+      </w:pPr>
+      <w:r>
+        <w:t>D</w:t>
+      </w:r>
+      <w:r>
+        <w:t xml:space="preserve"> controller is design by implementing the following equation in Simulink. The following is model is made as separate subsystem to make it as a modular design.</w:t>
+      </w:r>
+    </w:p>
+    <w:p>
+      <w:pPr>
+        <w:keepNext/>
+        <w:jc w:val="center"/>
+      </w:pPr>
+      <w:r>
+        <w:rPr>
+          <w:noProof/>
+        </w:rPr>
+        <w:drawing>
+          <wp:inline distT="0" distB="0" distL="0" distR="0" wp14:anchorId="61760D12" wp14:editId="38552BB0">
+            <wp:extent cx="5730708" cy="1708030"/>
+            <wp:effectExtent l="0" t="0" r="3810" b="6985"/>
+            <wp:docPr id="6" name="Picture 6"/>
+            <wp:cNvGraphicFramePr>
+              <a:graphicFrameLocks xmlns:a="http://schemas.openxmlformats.org/drawingml/2006/main" noChangeAspect="1"/>
+            </wp:cNvGraphicFramePr>
+            <a:graphic xmlns:a="http://schemas.openxmlformats.org/drawingml/2006/main">
+              <a:graphicData uri="http://schemas.openxmlformats.org/drawingml/2006/picture">
+                <pic:pic xmlns:pic="http://schemas.openxmlformats.org/drawingml/2006/picture">
+                  <pic:nvPicPr>
+                    <pic:cNvPr id="1" name=""/>
+                    <pic:cNvPicPr/>
+                  </pic:nvPicPr>
+                  <pic:blipFill rotWithShape="1">
+                    <a:blip r:embed="rId9"/>
+                    <a:srcRect t="24018" b="3916"/>
+                    <a:stretch/>
+                  </pic:blipFill>
+                  <pic:spPr bwMode="auto">
+                    <a:xfrm>
+                      <a:off x="0" y="0"/>
+                      <a:ext cx="5731510" cy="1708269"/>
+                    </a:xfrm>
+                    <a:prstGeom prst="rect">
+                      <a:avLst/>
+                    </a:prstGeom>
+                    <a:ln>
+                      <a:noFill/>
+                    </a:ln>
+                    <a:extLst>
+                      <a:ext uri="{53640926-AAD7-44D8-BBD7-CCE9431645EC}">
+                        <a14:shadowObscured xmlns:a14="http://schemas.microsoft.com/office/drawing/2010/main"/>
+                      </a:ext>
+                    </a:extLst>
+                  </pic:spPr>
+                </pic:pic>
+              </a:graphicData>
+            </a:graphic>
+          </wp:inline>
+        </w:drawing>
+      </w:r>
+    </w:p>
+    <w:p>
+      <w:pPr>
+        <w:pStyle w:val="Caption"/>
+        <w:jc w:val="center"/>
+      </w:pPr>
+      <w:bookmarkStart w:id="13" w:name="_Toc89191526"/>
+      <w:r>
+        <w:t xml:space="preserve">Figure </w:t>
+      </w:r>
+      <w:r>
+        <w:fldChar w:fldCharType="begin"/>
+      </w:r>
+      <w:r>
+        <w:instrText xml:space="preserve"> SEQ Figure \* ARABIC </w:instrText>
+      </w:r>
+      <w:r>
+        <w:fldChar w:fldCharType="separate"/>
+      </w:r>
+      <w:r>
+        <w:rPr>
+          <w:noProof/>
+        </w:rPr>
+        <w:t>3</w:t>
+      </w:r>
+      <w:r>
+        <w:fldChar w:fldCharType="end"/>
+      </w:r>
+      <w:r>
+        <w:t xml:space="preserve"> D controller Implementation</w:t>
+      </w:r>
+      <w:bookmarkEnd w:id="13"/>
+    </w:p>
+    <w:p>
+      <w:pPr>
+        <w:pStyle w:val="Heading4"/>
+      </w:pPr>
+      <w:r>
+        <w:t>2.2.1.4 PID Controller Design</w:t>
+      </w:r>
+    </w:p>
+    <w:p>
+      <w:r>
+        <w:tab/>
+        <w:t xml:space="preserve">P, I, D controllers which are designed as a separate subsystem are integrated </w:t>
+      </w:r>
+      <w:r>
+        <w:t>together by implementing following equation</w:t>
+      </w:r>
+      <w:r>
+        <w:t>. Sampling time of the PID Controller is set to value Ts=0.01.</w:t>
+      </w:r>
+    </w:p>
+    <w:p>
+      <m:oMathPara>
+        <m:oMathParaPr>
+          <m:jc m:val="center"/>
+        </m:oMathParaPr>
+        <m:oMath>
+          <m:r>
+            <w:rPr>
+              <w:rFonts w:ascii="Cambria Math" w:hAnsi="Cambria Math"/>
+            </w:rPr>
+            <m:t>y</m:t>
+          </m:r>
+          <m:d>
+            <m:dPr>
+              <m:ctrlPr>
+                <w:rPr>
+                  <w:rFonts w:ascii="Cambria Math" w:hAnsi="Cambria Math"/>
+                  <w:i/>
+                </w:rPr>
+              </m:ctrlPr>
+            </m:dPr>
+            <m:e>
+              <m:r>
+                <w:rPr>
+                  <w:rFonts w:ascii="Cambria Math" w:hAnsi="Cambria Math"/>
+                </w:rPr>
+                <m:t>k</m:t>
+              </m:r>
+            </m:e>
+          </m:d>
+          <m:r>
+            <w:rPr>
+              <w:rFonts w:ascii="Cambria Math" w:hAnsi="Cambria Math"/>
+            </w:rPr>
+            <m:t>=</m:t>
+          </m:r>
+          <m:sSub>
+            <m:sSubPr>
+              <m:ctrlPr>
+                <w:rPr>
+                  <w:rFonts w:ascii="Cambria Math" w:hAnsi="Cambria Math"/>
+                  <w:i/>
+                </w:rPr>
+              </m:ctrlPr>
+            </m:sSubPr>
+            <m:e>
+              <m:r>
+                <w:rPr>
+                  <w:rFonts w:ascii="Cambria Math" w:hAnsi="Cambria Math"/>
+                </w:rPr>
+                <m:t>y</m:t>
+              </m:r>
+            </m:e>
+            <m:sub>
+              <m:r>
+                <w:rPr>
+                  <w:rFonts w:ascii="Cambria Math" w:hAnsi="Cambria Math"/>
+                </w:rPr>
+                <m:t>p</m:t>
+              </m:r>
+            </m:sub>
+          </m:sSub>
+          <m:d>
+            <m:dPr>
+              <m:ctrlPr>
+                <w:rPr>
+                  <w:rFonts w:ascii="Cambria Math" w:hAnsi="Cambria Math"/>
+                  <w:i/>
+                </w:rPr>
+              </m:ctrlPr>
+            </m:dPr>
+            <m:e>
+              <m:r>
+                <w:rPr>
+                  <w:rFonts w:ascii="Cambria Math" w:hAnsi="Cambria Math"/>
+                </w:rPr>
+                <m:t>k</m:t>
+              </m:r>
+            </m:e>
+          </m:d>
+          <m:r>
+            <w:rPr>
+              <w:rFonts w:ascii="Cambria Math" w:hAnsi="Cambria Math"/>
+            </w:rPr>
+            <m:t>+</m:t>
+          </m:r>
+          <m:sSub>
+            <m:sSubPr>
+              <m:ctrlPr>
+                <w:rPr>
+                  <w:rFonts w:ascii="Cambria Math" w:hAnsi="Cambria Math"/>
+                  <w:i/>
+                </w:rPr>
+              </m:ctrlPr>
+            </m:sSubPr>
+            <m:e>
+              <m:r>
+                <w:rPr>
+                  <w:rFonts w:ascii="Cambria Math" w:hAnsi="Cambria Math"/>
+                </w:rPr>
+                <m:t>y</m:t>
+              </m:r>
+            </m:e>
+            <m:sub>
+              <m:r>
+                <w:rPr>
+                  <w:rFonts w:ascii="Cambria Math" w:hAnsi="Cambria Math"/>
+                </w:rPr>
+                <m:t>i</m:t>
+              </m:r>
+            </m:sub>
+          </m:sSub>
+          <m:d>
+            <m:dPr>
+              <m:ctrlPr>
+                <w:rPr>
+                  <w:rFonts w:ascii="Cambria Math" w:hAnsi="Cambria Math"/>
+                  <w:i/>
+                </w:rPr>
+              </m:ctrlPr>
+            </m:dPr>
+            <m:e>
+              <m:r>
+                <w:rPr>
+                  <w:rFonts w:ascii="Cambria Math" w:hAnsi="Cambria Math"/>
+                </w:rPr>
+                <m:t>k</m:t>
+              </m:r>
+            </m:e>
+          </m:d>
+          <m:r>
+            <w:rPr>
+              <w:rFonts w:ascii="Cambria Math" w:hAnsi="Cambria Math"/>
+            </w:rPr>
+            <m:t>+</m:t>
+          </m:r>
+          <m:sSub>
+            <m:sSubPr>
+              <m:ctrlPr>
+                <w:rPr>
+                  <w:rFonts w:ascii="Cambria Math" w:hAnsi="Cambria Math"/>
+                  <w:i/>
+                </w:rPr>
+              </m:ctrlPr>
+            </m:sSubPr>
+            <m:e>
+              <m:r>
+                <w:rPr>
+                  <w:rFonts w:ascii="Cambria Math" w:hAnsi="Cambria Math"/>
+                </w:rPr>
+                <m:t>y</m:t>
+              </m:r>
+            </m:e>
+            <m:sub>
+              <m:r>
+                <w:rPr>
+                  <w:rFonts w:ascii="Cambria Math" w:hAnsi="Cambria Math"/>
+                </w:rPr>
+                <m:t>d</m:t>
+              </m:r>
+            </m:sub>
+          </m:sSub>
+          <m:d>
+            <m:dPr>
+              <m:ctrlPr>
+                <w:rPr>
+                  <w:rFonts w:ascii="Cambria Math" w:hAnsi="Cambria Math"/>
+                  <w:i/>
+                </w:rPr>
+              </m:ctrlPr>
+            </m:dPr>
+            <m:e>
+              <m:r>
+                <w:rPr>
+                  <w:rFonts w:ascii="Cambria Math" w:hAnsi="Cambria Math"/>
+                </w:rPr>
+                <m:t>k</m:t>
+              </m:r>
+            </m:e>
+          </m:d>
+        </m:oMath>
+      </m:oMathPara>
+    </w:p>
+    <w:p>
+      <w:r>
+        <w:tab/>
+        <w:t>This model is the converted to an atomic subsystem to make it as a referenced subsystem. Referenced subsystem are useful in case of multiple definition of the same PID controller is needed. This referenced subsystem is then used for Cruise control model and Motor speed control.</w:t>
+      </w:r>
+    </w:p>
+    <w:p>
+      <w:pPr>
+        <w:keepNext/>
+      </w:pPr>
+      <w:r>
+        <w:rPr>
+          <w:noProof/>
+        </w:rPr>
+        <w:drawing>
+          <wp:inline distT="0" distB="0" distL="0" distR="0" wp14:anchorId="7FA1A405" wp14:editId="5FF9084A">
+            <wp:extent cx="5408762" cy="2900333"/>
+            <wp:effectExtent l="0" t="0" r="1905" b="0"/>
+            <wp:docPr id="3" name="Picture 3"/>
+            <wp:cNvGraphicFramePr>
+              <a:graphicFrameLocks xmlns:a="http://schemas.openxmlformats.org/drawingml/2006/main" noChangeAspect="1"/>
+            </wp:cNvGraphicFramePr>
+            <a:graphic xmlns:a="http://schemas.openxmlformats.org/drawingml/2006/main">
+              <a:graphicData uri="http://schemas.openxmlformats.org/drawingml/2006/picture">
+                <pic:pic xmlns:pic="http://schemas.openxmlformats.org/drawingml/2006/picture">
+                  <pic:nvPicPr>
+                    <pic:cNvPr id="1" name=""/>
+                    <pic:cNvPicPr/>
+                  </pic:nvPicPr>
+                  <pic:blipFill>
+                    <a:blip r:embed="rId10"/>
+                    <a:stretch>
+                      <a:fillRect/>
+                    </a:stretch>
+                  </pic:blipFill>
+                  <pic:spPr>
+                    <a:xfrm>
+                      <a:off x="0" y="0"/>
+                      <a:ext cx="5417886" cy="2905225"/>
+                    </a:xfrm>
+                    <a:prstGeom prst="rect">
+                      <a:avLst/>
+                    </a:prstGeom>
+                  </pic:spPr>
+                </pic:pic>
+              </a:graphicData>
+            </a:graphic>
+          </wp:inline>
+        </w:drawing>
+      </w:r>
+    </w:p>
+    <w:p>
+      <w:pPr>
+        <w:pStyle w:val="Caption"/>
+        <w:jc w:val="center"/>
+      </w:pPr>
+      <w:bookmarkStart w:id="14" w:name="_Toc89191527"/>
+      <w:r>
+        <w:t xml:space="preserve">Figure </w:t>
+      </w:r>
+      <w:r>
+        <w:fldChar w:fldCharType="begin"/>
+      </w:r>
+      <w:r>
+        <w:instrText xml:space="preserve"> SEQ Figure \* ARABIC </w:instrText>
+      </w:r>
+      <w:r>
+        <w:fldChar w:fldCharType="separate"/>
+      </w:r>
+      <w:r>
+        <w:rPr>
+          <w:noProof/>
+        </w:rPr>
+        <w:t>4</w:t>
+      </w:r>
+      <w:r>
+        <w:fldChar w:fldCharType="end"/>
+      </w:r>
+      <w:r>
+        <w:t xml:space="preserve"> PID Controller Implementation</w:t>
+      </w:r>
+      <w:bookmarkEnd w:id="14"/>
+    </w:p>
+    <w:p>
+      <w:pPr>
+        <w:pStyle w:val="Heading3"/>
+        <w:jc w:val="both"/>
+      </w:pPr>
+      <w:bookmarkStart w:id="15" w:name="_Toc88847296"/>
+      <w:r>
+        <w:t xml:space="preserve">2.2.2 </w:t>
+      </w:r>
+      <w:r>
+        <w:t>PID Tuning Algorithm</w:t>
+      </w:r>
+      <w:bookmarkEnd w:id="15"/>
+    </w:p>
+    <w:p>
+      <w:pPr>
+        <w:jc w:val="both"/>
+      </w:pPr>
+      <w:r>
+        <w:tab/>
+        <w:t xml:space="preserve">Script ‘PID_Turning_Script.mlx’ </w:t>
+      </w:r>
+      <w:r>
+        <w:t>is</w:t>
+      </w:r>
+      <w:r>
+        <w:t xml:space="preserve"> created to </w:t>
+      </w:r>
+      <w:r>
+        <w:t>obtain</w:t>
+      </w:r>
+      <w:r>
+        <w:t xml:space="preserve"> Kp, K</w:t>
+      </w:r>
+      <w:r>
+        <w:t xml:space="preserve">i and </w:t>
+      </w:r>
+      <w:r>
+        <w:t>Kd values to satisfy the requirements. Script</w:t>
+      </w:r>
+      <w:r>
+        <w:t xml:space="preserve"> uses</w:t>
+      </w:r>
+      <w:r>
+        <w:t xml:space="preserve"> trial and error method to find the values. </w:t>
+      </w:r>
+      <w:r>
+        <w:t>Calculation for overshoot, rise time, steady state error for the output signal is</w:t>
+      </w:r>
+      <w:r>
+        <w:t xml:space="preserve"> to be</w:t>
+      </w:r>
+      <w:r>
+        <w:t xml:space="preserve"> implemented in the script to parallelly check whether the requirements are met with corresponding Kp, Ki and Kd values. </w:t>
+      </w:r>
+    </w:p>
+    <w:p>
+      <w:pPr>
+        <w:jc w:val="both"/>
+      </w:pPr>
+      <w:r>
+        <w:tab/>
+        <w:t>Script will also generate a short report</w:t>
+      </w:r>
+      <w:r>
+        <w:t xml:space="preserve"> (refer</w:t>
+      </w:r>
+      <w:r>
+        <w:t xml:space="preserve"> </w:t>
+      </w:r>
+      <w:r>
+        <w:fldChar w:fldCharType="begin"/>
+      </w:r>
+      <w:r>
+        <w:instrText xml:space="preserve"> REF _Ref89192891 \h </w:instrText>
+      </w:r>
+      <w:r>
+        <w:fldChar w:fldCharType="separate"/>
+      </w:r>
+      <w:r>
+        <w:t>Figur</w:t>
+      </w:r>
+      <w:r>
+        <w:t>e</w:t>
+      </w:r>
+      <w:r>
+        <w:t xml:space="preserve"> </w:t>
+      </w:r>
+      <w:r>
+        <w:rPr>
+          <w:noProof/>
+        </w:rPr>
+        <w:t>5</w:t>
+      </w:r>
+      <w:r>
+        <w:fldChar w:fldCharType="end"/>
+      </w:r>
+      <w:r>
+        <w:t xml:space="preserve">) </w:t>
+      </w:r>
+      <w:r>
+        <w:t>of output signal and its properties such as rise time, overshoot percentage, output value at simulation stop time, steady state error percentage for the corresponding Kp, Ki, Kd values.</w:t>
+      </w:r>
+    </w:p>
+    <w:p>
+      <w:pPr>
+        <w:keepNext/>
+        <w:jc w:val="center"/>
+      </w:pPr>
+      <w:r>
+        <w:drawing>
+          <wp:inline distT="0" distB="0" distL="0" distR="0" wp14:anchorId="68800375" wp14:editId="12118F13">
+            <wp:extent cx="4010585" cy="1581371"/>
+            <wp:effectExtent l="0" t="0" r="9525" b="0"/>
+            <wp:docPr id="8" name="Picture 8"/>
+            <wp:cNvGraphicFramePr>
+              <a:graphicFrameLocks xmlns:a="http://schemas.openxmlformats.org/drawingml/2006/main" noChangeAspect="1"/>
+            </wp:cNvGraphicFramePr>
+            <a:graphic xmlns:a="http://schemas.openxmlformats.org/drawingml/2006/main">
+              <a:graphicData uri="http://schemas.openxmlformats.org/drawingml/2006/picture">
+                <pic:pic xmlns:pic="http://schemas.openxmlformats.org/drawingml/2006/picture">
+                  <pic:nvPicPr>
+                    <pic:cNvPr id="1" name=""/>
+                    <pic:cNvPicPr/>
+                  </pic:nvPicPr>
+                  <pic:blipFill>
+                    <a:blip r:embed="rId11"/>
+                    <a:stretch>
+                      <a:fillRect/>
+                    </a:stretch>
+                  </pic:blipFill>
+                  <pic:spPr>
+                    <a:xfrm>
+                      <a:off x="0" y="0"/>
+                      <a:ext cx="4010585" cy="1581371"/>
+                    </a:xfrm>
+                    <a:prstGeom prst="rect">
+                      <a:avLst/>
+                    </a:prstGeom>
+                  </pic:spPr>
+                </pic:pic>
+              </a:graphicData>
+            </a:graphic>
+          </wp:inline>
+        </w:drawing>
+      </w:r>
+    </w:p>
+    <w:p>
+      <w:pPr>
+        <w:pStyle w:val="Caption"/>
+        <w:jc w:val="center"/>
+      </w:pPr>
+      <w:bookmarkStart w:id="16" w:name="_Ref89192891"/>
+      <w:r>
+        <w:t xml:space="preserve">Figure </w:t>
+      </w:r>
+      <w:r>
+        <w:fldChar w:fldCharType="begin"/>
+      </w:r>
+      <w:r>
+        <w:instrText xml:space="preserve"> SEQ Figure \* ARABIC </w:instrText>
+      </w:r>
+      <w:r>
+        <w:fldChar w:fldCharType="separate"/>
+      </w:r>
+      <w:r>
+        <w:rPr>
+          <w:noProof/>
+        </w:rPr>
+        <w:t>5</w:t>
+      </w:r>
+      <w:r>
+        <w:fldChar w:fldCharType="end"/>
+      </w:r>
+      <w:bookmarkEnd w:id="16"/>
+      <w:r>
+        <w:t xml:space="preserve"> Simulation Report</w:t>
+      </w:r>
+      <w:r>
+        <w:tab/>
+      </w:r>
+    </w:p>
+    <w:p>
+      <w:pPr>
+        <w:pStyle w:val="Heading3"/>
+        <w:jc w:val="both"/>
+      </w:pPr>
+      <w:bookmarkStart w:id="17" w:name="_Toc88847297"/>
+      <w:r>
+        <w:t>2.2.3</w:t>
+      </w:r>
+      <w:r>
+        <w:t>Cruise Control</w:t>
+      </w:r>
+      <w:bookmarkEnd w:id="17"/>
+    </w:p>
+    <w:p>
+      <w:pPr>
+        <w:pStyle w:val="Heading4"/>
+      </w:pPr>
+      <w:r>
+        <w:t>2.2.3.1 Analysis</w:t>
+      </w:r>
+    </w:p>
+    <w:p>
+      <w:r>
+        <w:tab/>
+      </w:r>
+    </w:p>
+    <w:p>
+      <w:pPr>
+        <w:keepNext/>
+        <w:jc w:val="center"/>
+      </w:pPr>
+      <w:r>
+        <w:rPr>
+          <w:noProof/>
+        </w:rPr>
+        <w:lastRenderedPageBreak/>
         <w:drawing>
           <wp:inline distT="0" distB="0" distL="0" distR="0" wp14:anchorId="7B976DDB" wp14:editId="2880CE30">
             <wp:extent cx="3930555" cy="1745094"/>
@@ -3449,7 +4881,7 @@
                     </pic:cNvPicPr>
                   </pic:nvPicPr>
                   <pic:blipFill>
-                    <a:blip r:embed="rId7">
+                    <a:blip r:embed="rId12">
                       <a:extLst>
                         <a:ext uri="{28A0092B-C50C-407E-A947-70E740481C1C}">
                           <a14:useLocalDpi xmlns:a14="http://schemas.microsoft.com/office/drawing/2010/main" val="0"/>
@@ -3486,48 +4918,219 @@
         <w:pStyle w:val="Caption"/>
         <w:jc w:val="center"/>
       </w:pPr>
-      <w:bookmarkStart w:id="13" w:name="_Toc88845493"/>
+      <w:bookmarkStart w:id="18" w:name="_Toc89191528"/>
       <w:r>
         <w:t xml:space="preserve">Figure </w:t>
       </w:r>
-      <w:fldSimple w:instr=" SEQ Figure \* ARABIC ">
-        <w:r>
-          <w:rPr>
-            <w:noProof/>
-          </w:rPr>
-          <w:t>1</w:t>
-        </w:r>
-      </w:fldSimple>
+      <w:r>
+        <w:fldChar w:fldCharType="begin"/>
+      </w:r>
+      <w:r>
+        <w:instrText xml:space="preserve"> SEQ Figure \* ARABIC </w:instrText>
+      </w:r>
+      <w:r>
+        <w:fldChar w:fldCharType="separate"/>
+      </w:r>
+      <w:r>
+        <w:rPr>
+          <w:noProof/>
+        </w:rPr>
+        <w:t>6</w:t>
+      </w:r>
+      <w:r>
+        <w:fldChar w:fldCharType="end"/>
+      </w:r>
       <w:r>
         <w:t xml:space="preserve"> Cruise Control Schematic</w:t>
       </w:r>
-      <w:bookmarkEnd w:id="13"/>
+      <w:bookmarkEnd w:id="18"/>
+    </w:p>
+    <w:p>
+      <w:r>
+        <w:tab/>
+      </w:r>
+      <w:r>
+        <w:t>The vehicle, of mass m, is acted on by a control force, u. The force u represents the force generated at the road/tire interface. For this simplified model we will assume that we can control this force directly and will neglect the dynamics of the powertrain, tires, etc., that go into generating the force. The resistive forces, bv, due to rolling resistance and wind drag, are assumed to vary linearly with the vehicle velocity, v, and act in the direction opposite the vehicle's motion.</w:t>
+      </w:r>
+    </w:p>
+    <w:p>
+      <w:pPr>
+        <w:pStyle w:val="Heading4"/>
+      </w:pPr>
+      <w:r>
+        <w:t>2.2.3.2 System equations</w:t>
+      </w:r>
+    </w:p>
+    <w:p>
+      <w:r>
+        <w:tab/>
+      </w:r>
+      <w:r>
+        <w:t xml:space="preserve">With these assumptions we are left with </w:t>
+      </w:r>
+      <w:r>
+        <w:t>a first-order</w:t>
+      </w:r>
+      <w:r>
+        <w:t xml:space="preserve"> </w:t>
+      </w:r>
+      <w:r>
+        <w:t>mass-damper system. Summing forces in the x-direction and applying Newton's 2nd law, we arrive at the following system equation:</w:t>
+      </w:r>
+    </w:p>
+    <w:p>
+      <m:oMathPara>
+        <m:oMath>
+          <m:r>
+            <w:rPr>
+              <w:rFonts w:ascii="Cambria Math" w:hAnsi="Cambria Math"/>
+            </w:rPr>
+            <m:t>m</m:t>
+          </m:r>
+          <m:acc>
+            <m:accPr>
+              <m:chr m:val="̇"/>
+              <m:ctrlPr>
+                <w:rPr>
+                  <w:rFonts w:ascii="Cambria Math" w:hAnsi="Cambria Math"/>
+                  <w:i/>
+                </w:rPr>
+              </m:ctrlPr>
+            </m:accPr>
+            <m:e>
+              <m:r>
+                <w:rPr>
+                  <w:rFonts w:ascii="Cambria Math" w:hAnsi="Cambria Math"/>
+                </w:rPr>
+                <m:t>v</m:t>
+              </m:r>
+            </m:e>
+          </m:acc>
+          <m:r>
+            <w:rPr>
+              <w:rFonts w:ascii="Cambria Math" w:hAnsi="Cambria Math"/>
+            </w:rPr>
+            <m:t>+bv=u</m:t>
+          </m:r>
+        </m:oMath>
+      </m:oMathPara>
+    </w:p>
+    <w:p>
+      <m:oMathPara>
+        <m:oMath>
+          <m:r>
+            <w:rPr>
+              <w:rFonts w:ascii="Cambria Math" w:hAnsi="Cambria Math"/>
+            </w:rPr>
+            <m:t>y=v</m:t>
+          </m:r>
+        </m:oMath>
+      </m:oMathPara>
+    </w:p>
+    <w:p>
+      <w:pPr>
+        <w:pStyle w:val="Heading4"/>
+      </w:pPr>
+      <w:r>
+        <w:t>2.2.3.3 System parameters</w:t>
+      </w:r>
+    </w:p>
+    <w:p>
+      <w:r>
+        <w:tab/>
+        <w:t>Parameters of the system are assumed with following values:</w:t>
+      </w:r>
+    </w:p>
+    <w:p>
+      <w:pPr>
+        <w:pStyle w:val="ListParagraph"/>
+        <w:numPr>
+          <w:ilvl w:val="0"/>
+          <w:numId w:val="10"/>
+        </w:numPr>
+      </w:pPr>
+      <w:r>
+        <w:t xml:space="preserve">Mass of the Vehicle (m) </w:t>
+      </w:r>
+      <w:r>
+        <w:tab/>
+      </w:r>
+      <w:r>
+        <w:t xml:space="preserve">= </w:t>
+      </w:r>
+      <w:r>
+        <w:tab/>
+      </w:r>
+      <w:r>
+        <w:t xml:space="preserve">1000 </w:t>
+      </w:r>
+      <m:oMath>
+        <m:r>
+          <w:rPr>
+            <w:rFonts w:ascii="Cambria Math" w:hAnsi="Cambria Math"/>
+          </w:rPr>
+          <m:t>Kg</m:t>
+        </m:r>
+      </m:oMath>
+    </w:p>
+    <w:p>
+      <w:pPr>
+        <w:pStyle w:val="ListParagraph"/>
+        <w:numPr>
+          <w:ilvl w:val="0"/>
+          <w:numId w:val="10"/>
+        </w:numPr>
+      </w:pPr>
+      <w:r>
+        <w:t xml:space="preserve">Damping </w:t>
+      </w:r>
+      <w:r>
+        <w:t>Coefficient</w:t>
+      </w:r>
+      <w:r>
+        <w:t xml:space="preserve"> (b) </w:t>
+      </w:r>
+      <w:r>
+        <w:tab/>
+      </w:r>
+      <w:r>
+        <w:t>=</w:t>
+      </w:r>
+      <w:r>
+        <w:tab/>
+      </w:r>
+      <w:r>
+        <w:t xml:space="preserve">50 </w:t>
+      </w:r>
+      <m:oMath>
+        <m:r>
+          <w:rPr>
+            <w:rFonts w:ascii="Cambria Math" w:hAnsi="Cambria Math"/>
+          </w:rPr>
+          <m:t>N.s/m</m:t>
+        </m:r>
+      </m:oMath>
     </w:p>
     <w:p/>
-    <w:p/>
-    <w:p/>
-    <w:p/>
     <w:p>
       <w:pPr>
         <w:pStyle w:val="Heading3"/>
       </w:pPr>
-      <w:bookmarkStart w:id="14" w:name="_Toc88847298"/>
-      <w:r>
-        <w:lastRenderedPageBreak/>
+      <w:bookmarkStart w:id="19" w:name="_Toc88847298"/>
+      <w:r>
         <w:t xml:space="preserve">2.2.4 </w:t>
       </w:r>
       <w:r>
         <w:t>Motor Speed</w:t>
       </w:r>
-      <w:bookmarkEnd w:id="14"/>
-    </w:p>
-    <w:p>
-      <w:pPr>
-        <w:jc w:val="both"/>
-      </w:pPr>
-      <w:r>
-        <w:tab/>
-        <w:t>-UML diagrams, Block diagrams</w:t>
+      <w:bookmarkEnd w:id="19"/>
+    </w:p>
+    <w:p>
+      <w:pPr>
+        <w:pStyle w:val="Heading4"/>
+      </w:pPr>
+      <w:r>
+        <w:t>2.2.4.1 Analysis</w:t>
       </w:r>
     </w:p>
     <w:p>
@@ -3557,7 +5160,7 @@
                     </pic:cNvPicPr>
                   </pic:nvPicPr>
                   <pic:blipFill>
-                    <a:blip r:embed="rId8">
+                    <a:blip r:embed="rId13">
                       <a:extLst>
                         <a:ext uri="{28A0092B-C50C-407E-A947-70E740481C1C}">
                           <a14:useLocalDpi xmlns:a14="http://schemas.microsoft.com/office/drawing/2010/main" val="0"/>
@@ -3594,26 +5197,927 @@
         <w:pStyle w:val="Caption"/>
         <w:jc w:val="center"/>
       </w:pPr>
+      <w:bookmarkStart w:id="20" w:name="_Toc89191529"/>
       <w:r>
         <w:t xml:space="preserve">Figure </w:t>
       </w:r>
-      <w:fldSimple w:instr=" SEQ Figure \* ARABIC ">
-        <w:r>
-          <w:rPr>
-            <w:noProof/>
-          </w:rPr>
-          <w:t>2</w:t>
-        </w:r>
-      </w:fldSimple>
+      <w:r>
+        <w:fldChar w:fldCharType="begin"/>
+      </w:r>
+      <w:r>
+        <w:instrText xml:space="preserve"> SEQ Figure \* ARABIC </w:instrText>
+      </w:r>
+      <w:r>
+        <w:fldChar w:fldCharType="separate"/>
+      </w:r>
+      <w:r>
+        <w:rPr>
+          <w:noProof/>
+        </w:rPr>
+        <w:t>7</w:t>
+      </w:r>
+      <w:r>
+        <w:fldChar w:fldCharType="end"/>
+      </w:r>
       <w:r>
         <w:t xml:space="preserve"> Motor Speed Schematic</w:t>
       </w:r>
+      <w:bookmarkEnd w:id="20"/>
+    </w:p>
+    <w:p>
+      <w:r>
+        <w:tab/>
+      </w:r>
+      <w:r>
+        <w:t xml:space="preserve">A common actuator in control systems is the DC motor. It directly provides rotary motion and, coupled with wheels or drums and cables, can provide translational motion. The electric </w:t>
+      </w:r>
+      <w:r>
+        <w:lastRenderedPageBreak/>
+        <w:t>equivalent circuit of the armature and the free-body diagram of the rotor are shown in the following figure.</w:t>
+      </w:r>
+    </w:p>
+    <w:p>
+      <w:r>
+        <w:tab/>
+      </w:r>
+      <w:r>
+        <w:t>T</w:t>
+      </w:r>
+      <w:r>
+        <w:t xml:space="preserve">he input of the system is the voltage source </w:t>
+      </w:r>
+      <w:r>
+        <w:t>(</w:t>
+      </w:r>
+      <m:oMath>
+        <m:r>
+          <w:rPr>
+            <w:rFonts w:ascii="Cambria Math" w:hAnsi="Cambria Math"/>
+          </w:rPr>
+          <m:t>v</m:t>
+        </m:r>
+      </m:oMath>
+      <w:r>
+        <w:t xml:space="preserve">) </w:t>
+      </w:r>
+      <w:r>
+        <w:t>applied to the motor's armature, while the output is the rotational speed of the shaft </w:t>
+      </w:r>
+      <m:oMath>
+        <m:acc>
+          <m:accPr>
+            <m:chr m:val="̇"/>
+            <m:ctrlPr>
+              <w:rPr>
+                <w:rFonts w:ascii="Cambria Math" w:hAnsi="Cambria Math"/>
+                <w:i/>
+              </w:rPr>
+            </m:ctrlPr>
+          </m:accPr>
+          <m:e>
+            <m:r>
+              <w:rPr>
+                <w:rFonts w:ascii="Cambria Math" w:hAnsi="Cambria Math"/>
+              </w:rPr>
+              <m:t>θ</m:t>
+            </m:r>
+          </m:e>
+        </m:acc>
+      </m:oMath>
+      <w:r>
+        <w:t xml:space="preserve">. The rotor and shaft are rigid. </w:t>
+      </w:r>
+      <w:r>
+        <w:t>T</w:t>
+      </w:r>
+      <w:r>
+        <w:t>he friction torque is proportional to shaft angular velocity.</w:t>
+      </w:r>
+    </w:p>
+    <w:p>
+      <w:pPr>
+        <w:pStyle w:val="Heading4"/>
+      </w:pPr>
+      <w:r>
+        <w:t>2.2.4.2 System Equations</w:t>
+      </w:r>
+    </w:p>
+    <w:p>
+      <w:r>
+        <w:tab/>
+        <w:t>T</w:t>
+      </w:r>
+      <w:r>
+        <w:t>he torque generated by a DC motor is proportional to the armature current and the strength of the magnetic field. In this example we will assume that the magnetic field is constant and, therefore, that the motor torque is proportional to only the armature current </w:t>
+      </w:r>
+      <m:oMath>
+        <m:r>
+          <w:rPr>
+            <w:rFonts w:ascii="Cambria Math" w:hAnsi="Cambria Math"/>
+          </w:rPr>
+          <m:t>i</m:t>
+        </m:r>
+      </m:oMath>
+      <w:r>
+        <w:t> by a constant factor </w:t>
+      </w:r>
+      <m:oMath>
+        <m:sSub>
+          <m:sSubPr>
+            <m:ctrlPr>
+              <w:rPr>
+                <w:rFonts w:ascii="Cambria Math" w:hAnsi="Cambria Math"/>
+                <w:i/>
+              </w:rPr>
+            </m:ctrlPr>
+          </m:sSubPr>
+          <m:e>
+            <m:r>
+              <w:rPr>
+                <w:rFonts w:ascii="Cambria Math" w:hAnsi="Cambria Math"/>
+              </w:rPr>
+              <m:t>K</m:t>
+            </m:r>
+          </m:e>
+          <m:sub>
+            <m:r>
+              <w:rPr>
+                <w:rFonts w:ascii="Cambria Math" w:hAnsi="Cambria Math"/>
+              </w:rPr>
+              <m:t>t</m:t>
+            </m:r>
+          </m:sub>
+        </m:sSub>
+      </m:oMath>
+      <w:r>
+        <w:t xml:space="preserve"> </w:t>
+      </w:r>
+      <w:r>
+        <w:t>as shown in the equation below. This is referred to as an armature-controlled motor.</w:t>
+      </w:r>
+    </w:p>
+    <w:p>
+      <m:oMathPara>
+        <m:oMath>
+          <m:r>
+            <w:rPr>
+              <w:rFonts w:ascii="Cambria Math" w:hAnsi="Cambria Math"/>
+            </w:rPr>
+            <m:t>T=</m:t>
+          </m:r>
+          <m:sSub>
+            <m:sSubPr>
+              <m:ctrlPr>
+                <w:rPr>
+                  <w:rFonts w:ascii="Cambria Math" w:hAnsi="Cambria Math"/>
+                  <w:i/>
+                </w:rPr>
+              </m:ctrlPr>
+            </m:sSubPr>
+            <m:e>
+              <m:r>
+                <w:rPr>
+                  <w:rFonts w:ascii="Cambria Math" w:hAnsi="Cambria Math"/>
+                </w:rPr>
+                <m:t>K</m:t>
+              </m:r>
+            </m:e>
+            <m:sub>
+              <m:r>
+                <w:rPr>
+                  <w:rFonts w:ascii="Cambria Math" w:hAnsi="Cambria Math"/>
+                </w:rPr>
+                <m:t>t</m:t>
+              </m:r>
+            </m:sub>
+          </m:sSub>
+        </m:oMath>
+      </m:oMathPara>
+    </w:p>
+    <w:p>
+      <w:r>
+        <w:t>The back emf, </w:t>
+      </w:r>
+      <m:oMath>
+        <m:r>
+          <w:rPr>
+            <w:rFonts w:ascii="Cambria Math" w:hAnsi="Cambria Math"/>
+          </w:rPr>
+          <m:t>e</m:t>
+        </m:r>
+      </m:oMath>
+      <w:r>
+        <w:t xml:space="preserve">, is proportional to the angular velocity of the shaft by a constant factor </w:t>
+      </w:r>
+      <m:oMath>
+        <m:sSub>
+          <m:sSubPr>
+            <m:ctrlPr>
+              <w:rPr>
+                <w:rFonts w:ascii="Cambria Math" w:hAnsi="Cambria Math"/>
+                <w:i/>
+              </w:rPr>
+            </m:ctrlPr>
+          </m:sSubPr>
+          <m:e>
+            <m:r>
+              <w:rPr>
+                <w:rFonts w:ascii="Cambria Math" w:hAnsi="Cambria Math"/>
+              </w:rPr>
+              <m:t>K</m:t>
+            </m:r>
+          </m:e>
+          <m:sub>
+            <m:r>
+              <w:rPr>
+                <w:rFonts w:ascii="Cambria Math" w:hAnsi="Cambria Math"/>
+              </w:rPr>
+              <m:t>e</m:t>
+            </m:r>
+          </m:sub>
+        </m:sSub>
+      </m:oMath>
+    </w:p>
+    <w:p>
+      <m:oMathPara>
+        <m:oMath>
+          <m:r>
+            <w:rPr>
+              <w:rFonts w:ascii="Cambria Math" w:hAnsi="Cambria Math"/>
+            </w:rPr>
+            <m:t>e=</m:t>
+          </m:r>
+          <m:sSub>
+            <m:sSubPr>
+              <m:ctrlPr>
+                <w:rPr>
+                  <w:rFonts w:ascii="Cambria Math" w:hAnsi="Cambria Math"/>
+                  <w:i/>
+                </w:rPr>
+              </m:ctrlPr>
+            </m:sSubPr>
+            <m:e>
+              <m:r>
+                <w:rPr>
+                  <w:rFonts w:ascii="Cambria Math" w:hAnsi="Cambria Math"/>
+                </w:rPr>
+                <m:t>K</m:t>
+              </m:r>
+            </m:e>
+            <m:sub>
+              <m:r>
+                <w:rPr>
+                  <w:rFonts w:ascii="Cambria Math" w:hAnsi="Cambria Math"/>
+                </w:rPr>
+                <m:t>e</m:t>
+              </m:r>
+            </m:sub>
+          </m:sSub>
+          <m:acc>
+            <m:accPr>
+              <m:chr m:val="̇"/>
+              <m:ctrlPr>
+                <w:rPr>
+                  <w:rFonts w:ascii="Cambria Math" w:hAnsi="Cambria Math"/>
+                  <w:i/>
+                </w:rPr>
+              </m:ctrlPr>
+            </m:accPr>
+            <m:e>
+              <m:r>
+                <w:rPr>
+                  <w:rFonts w:ascii="Cambria Math" w:hAnsi="Cambria Math"/>
+                </w:rPr>
+                <m:t>θ</m:t>
+              </m:r>
+            </m:e>
+          </m:acc>
+        </m:oMath>
+      </m:oMathPara>
+    </w:p>
+    <w:p>
+      <w:pPr>
+        <w:ind w:firstLine="720"/>
+      </w:pPr>
+      <w:r>
+        <w:t>T</w:t>
+      </w:r>
+      <w:r>
+        <w:t>he motor torque and back emf constants are equal, that is, </w:t>
+      </w:r>
+      <m:oMath>
+        <m:sSub>
+          <m:sSubPr>
+            <m:ctrlPr>
+              <w:rPr>
+                <w:rFonts w:ascii="Cambria Math" w:hAnsi="Cambria Math"/>
+                <w:i/>
+              </w:rPr>
+            </m:ctrlPr>
+          </m:sSubPr>
+          <m:e>
+            <m:r>
+              <w:rPr>
+                <w:rFonts w:ascii="Cambria Math" w:hAnsi="Cambria Math"/>
+              </w:rPr>
+              <m:t>K</m:t>
+            </m:r>
+          </m:e>
+          <m:sub>
+            <m:r>
+              <w:rPr>
+                <w:rFonts w:ascii="Cambria Math" w:hAnsi="Cambria Math"/>
+              </w:rPr>
+              <m:t>t</m:t>
+            </m:r>
+          </m:sub>
+        </m:sSub>
+        <m:r>
+          <w:rPr>
+            <w:rFonts w:ascii="Cambria Math" w:hAnsi="Cambria Math"/>
+          </w:rPr>
+          <m:t>=</m:t>
+        </m:r>
+        <m:sSub>
+          <m:sSubPr>
+            <m:ctrlPr>
+              <w:rPr>
+                <w:rFonts w:ascii="Cambria Math" w:hAnsi="Cambria Math"/>
+                <w:i/>
+              </w:rPr>
+            </m:ctrlPr>
+          </m:sSubPr>
+          <m:e>
+            <m:r>
+              <w:rPr>
+                <w:rFonts w:ascii="Cambria Math" w:hAnsi="Cambria Math"/>
+              </w:rPr>
+              <m:t>K</m:t>
+            </m:r>
+          </m:e>
+          <m:sub>
+            <m:r>
+              <w:rPr>
+                <w:rFonts w:ascii="Cambria Math" w:hAnsi="Cambria Math"/>
+              </w:rPr>
+              <m:t>e</m:t>
+            </m:r>
+          </m:sub>
+        </m:sSub>
+      </m:oMath>
+      <w:r>
+        <w:t>; therefore, we will use </w:t>
+      </w:r>
+      <m:oMath>
+        <m:r>
+          <w:rPr>
+            <w:rFonts w:ascii="Cambria Math" w:hAnsi="Cambria Math"/>
+          </w:rPr>
+          <m:t>K</m:t>
+        </m:r>
+      </m:oMath>
+      <w:r>
+        <w:t> to represent both the motor torque constant and the back emf constant.</w:t>
+      </w:r>
+      <w:r>
+        <w:t xml:space="preserve"> </w:t>
+      </w:r>
+      <w:r>
+        <w:t>W</w:t>
+      </w:r>
+      <w:r>
+        <w:t>e can derive the following governing equations based on Newton's 2nd law and Kirchhoff's voltage law.</w:t>
+      </w:r>
+    </w:p>
+    <w:p>
+      <m:oMathPara>
+        <m:oMath>
+          <m:r>
+            <w:rPr>
+              <w:rFonts w:ascii="Cambria Math" w:hAnsi="Cambria Math"/>
+            </w:rPr>
+            <m:t>J</m:t>
+          </m:r>
+          <m:acc>
+            <m:accPr>
+              <m:chr m:val="̈"/>
+              <m:ctrlPr>
+                <w:rPr>
+                  <w:rFonts w:ascii="Cambria Math" w:hAnsi="Cambria Math"/>
+                  <w:i/>
+                </w:rPr>
+              </m:ctrlPr>
+            </m:accPr>
+            <m:e>
+              <m:r>
+                <w:rPr>
+                  <w:rFonts w:ascii="Cambria Math" w:hAnsi="Cambria Math"/>
+                </w:rPr>
+                <m:t>θ</m:t>
+              </m:r>
+            </m:e>
+          </m:acc>
+          <m:r>
+            <w:rPr>
+              <w:rFonts w:ascii="Cambria Math" w:hAnsi="Cambria Math"/>
+            </w:rPr>
+            <m:t>+b</m:t>
+          </m:r>
+          <m:acc>
+            <m:accPr>
+              <m:chr m:val="̇"/>
+              <m:ctrlPr>
+                <w:rPr>
+                  <w:rFonts w:ascii="Cambria Math" w:hAnsi="Cambria Math"/>
+                  <w:i/>
+                </w:rPr>
+              </m:ctrlPr>
+            </m:accPr>
+            <m:e>
+              <m:r>
+                <w:rPr>
+                  <w:rFonts w:ascii="Cambria Math" w:hAnsi="Cambria Math"/>
+                </w:rPr>
+                <m:t>θ</m:t>
+              </m:r>
+            </m:e>
+          </m:acc>
+          <m:r>
+            <w:rPr>
+              <w:rFonts w:ascii="Cambria Math" w:hAnsi="Cambria Math"/>
+            </w:rPr>
+            <m:t>=Ki</m:t>
+          </m:r>
+        </m:oMath>
+      </m:oMathPara>
+    </w:p>
+    <w:p>
+      <m:oMathPara>
+        <m:oMath>
+          <m:r>
+            <w:rPr>
+              <w:rFonts w:ascii="Cambria Math" w:hAnsi="Cambria Math"/>
+            </w:rPr>
+            <m:t>L</m:t>
+          </m:r>
+          <m:f>
+            <m:fPr>
+              <m:ctrlPr>
+                <w:rPr>
+                  <w:rFonts w:ascii="Cambria Math" w:hAnsi="Cambria Math"/>
+                  <w:i/>
+                </w:rPr>
+              </m:ctrlPr>
+            </m:fPr>
+            <m:num>
+              <m:r>
+                <w:rPr>
+                  <w:rFonts w:ascii="Cambria Math" w:hAnsi="Cambria Math"/>
+                </w:rPr>
+                <m:t>di</m:t>
+              </m:r>
+            </m:num>
+            <m:den>
+              <m:r>
+                <w:rPr>
+                  <w:rFonts w:ascii="Cambria Math" w:hAnsi="Cambria Math"/>
+                </w:rPr>
+                <m:t>dt</m:t>
+              </m:r>
+            </m:den>
+          </m:f>
+          <m:r>
+            <w:rPr>
+              <w:rFonts w:ascii="Cambria Math" w:hAnsi="Cambria Math"/>
+            </w:rPr>
+            <m:t>+Ri=V-K</m:t>
+          </m:r>
+          <m:acc>
+            <m:accPr>
+              <m:chr m:val="̇"/>
+              <m:ctrlPr>
+                <w:rPr>
+                  <w:rFonts w:ascii="Cambria Math" w:hAnsi="Cambria Math"/>
+                  <w:i/>
+                </w:rPr>
+              </m:ctrlPr>
+            </m:accPr>
+            <m:e>
+              <m:r>
+                <w:rPr>
+                  <w:rFonts w:ascii="Cambria Math" w:hAnsi="Cambria Math"/>
+                </w:rPr>
+                <m:t>θ</m:t>
+              </m:r>
+            </m:e>
+          </m:acc>
+        </m:oMath>
+      </m:oMathPara>
+    </w:p>
+    <w:p>
+      <w:pPr>
+        <w:pStyle w:val="Heading4"/>
+      </w:pPr>
+      <w:r>
+        <w:t>2.2.4.3 System Parameters</w:t>
+      </w:r>
+    </w:p>
+    <w:p>
+      <w:r>
+        <w:tab/>
+      </w:r>
+      <w:r>
+        <w:t>Parameters of the system are assumed with following values:</w:t>
+      </w:r>
+    </w:p>
+    <w:p>
+      <w:pPr>
+        <w:pStyle w:val="ListParagraph"/>
+        <w:numPr>
+          <w:ilvl w:val="0"/>
+          <w:numId w:val="11"/>
+        </w:numPr>
+      </w:pPr>
+      <w:r>
+        <w:t>M</w:t>
+      </w:r>
+      <w:r>
+        <w:t>oment of inertia of the rotor</w:t>
+      </w:r>
+      <w:r>
+        <w:t xml:space="preserve"> (</w:t>
+      </w:r>
+      <m:oMath>
+        <m:r>
+          <w:rPr>
+            <w:rFonts w:ascii="Cambria Math" w:hAnsi="Cambria Math"/>
+          </w:rPr>
+          <m:t>J</m:t>
+        </m:r>
+      </m:oMath>
+      <w:r>
+        <w:t>)</w:t>
+      </w:r>
+      <w:r>
+        <w:tab/>
+        <w:t>=</w:t>
+      </w:r>
+      <w:r>
+        <w:tab/>
+        <w:t xml:space="preserve">0.01 </w:t>
+      </w:r>
+      <m:oMath>
+        <m:r>
+          <w:rPr>
+            <w:rFonts w:ascii="Cambria Math" w:hAnsi="Cambria Math"/>
+          </w:rPr>
+          <m:t>Kg</m:t>
+        </m:r>
+        <m:sSup>
+          <m:sSupPr>
+            <m:ctrlPr>
+              <w:rPr>
+                <w:rFonts w:ascii="Cambria Math" w:hAnsi="Cambria Math"/>
+                <w:i/>
+              </w:rPr>
+            </m:ctrlPr>
+          </m:sSupPr>
+          <m:e>
+            <m:r>
+              <w:rPr>
+                <w:rFonts w:ascii="Cambria Math" w:hAnsi="Cambria Math"/>
+              </w:rPr>
+              <m:t>m</m:t>
+            </m:r>
+          </m:e>
+          <m:sup>
+            <m:r>
+              <w:rPr>
+                <w:rFonts w:ascii="Cambria Math" w:hAnsi="Cambria Math"/>
+              </w:rPr>
+              <m:t>2</m:t>
+            </m:r>
+          </m:sup>
+        </m:sSup>
+      </m:oMath>
+    </w:p>
+    <w:p>
+      <w:pPr>
+        <w:pStyle w:val="ListParagraph"/>
+        <w:numPr>
+          <w:ilvl w:val="0"/>
+          <w:numId w:val="11"/>
+        </w:numPr>
+      </w:pPr>
+      <w:r>
+        <w:t>M</w:t>
+      </w:r>
+      <w:r>
+        <w:t>otor viscous friction constant</w:t>
+      </w:r>
+      <w:r>
+        <w:t xml:space="preserve"> (</w:t>
+      </w:r>
+      <m:oMath>
+        <m:r>
+          <w:rPr>
+            <w:rFonts w:ascii="Cambria Math" w:hAnsi="Cambria Math"/>
+          </w:rPr>
+          <m:t>b</m:t>
+        </m:r>
+      </m:oMath>
+      <w:r>
+        <w:t>)</w:t>
+      </w:r>
+      <w:r>
+        <w:tab/>
+        <w:t>=</w:t>
+      </w:r>
+      <w:r>
+        <w:tab/>
+        <w:t xml:space="preserve">0.1 </w:t>
+      </w:r>
+      <m:oMath>
+        <m:r>
+          <w:rPr>
+            <w:rFonts w:ascii="Cambria Math" w:hAnsi="Cambria Math"/>
+          </w:rPr>
+          <m:t>Nms</m:t>
+        </m:r>
+      </m:oMath>
+      <w:r>
+        <w:t xml:space="preserve"> </w:t>
+      </w:r>
+    </w:p>
+    <w:p>
+      <w:pPr>
+        <w:pStyle w:val="ListParagraph"/>
+        <w:numPr>
+          <w:ilvl w:val="0"/>
+          <w:numId w:val="11"/>
+        </w:numPr>
+      </w:pPr>
+      <w:r>
+        <w:t>E</w:t>
+      </w:r>
+      <w:r>
+        <w:t>lectromotive force constant</w:t>
+      </w:r>
+      <w:r>
+        <w:t xml:space="preserve"> (</w:t>
+      </w:r>
+      <m:oMath>
+        <m:sSub>
+          <m:sSubPr>
+            <m:ctrlPr>
+              <w:rPr>
+                <w:rFonts w:ascii="Cambria Math" w:hAnsi="Cambria Math"/>
+                <w:i/>
+              </w:rPr>
+            </m:ctrlPr>
+          </m:sSubPr>
+          <m:e>
+            <m:r>
+              <w:rPr>
+                <w:rFonts w:ascii="Cambria Math" w:hAnsi="Cambria Math"/>
+              </w:rPr>
+              <m:t>K</m:t>
+            </m:r>
+          </m:e>
+          <m:sub>
+            <m:r>
+              <w:rPr>
+                <w:rFonts w:ascii="Cambria Math" w:hAnsi="Cambria Math"/>
+              </w:rPr>
+              <m:t>e</m:t>
+            </m:r>
+          </m:sub>
+        </m:sSub>
+      </m:oMath>
+      <w:r>
+        <w:t xml:space="preserve">) </w:t>
+      </w:r>
+      <w:r>
+        <w:tab/>
+        <w:t>=</w:t>
+      </w:r>
+      <w:r>
+        <w:tab/>
+        <w:t>0.01</w:t>
+      </w:r>
+      <w:r>
+        <w:t xml:space="preserve"> </w:t>
+      </w:r>
+      <m:oMath>
+        <m:f>
+          <m:fPr>
+            <m:ctrlPr>
+              <w:rPr>
+                <w:rFonts w:ascii="Cambria Math" w:hAnsi="Cambria Math"/>
+                <w:i/>
+              </w:rPr>
+            </m:ctrlPr>
+          </m:fPr>
+          <m:num>
+            <m:r>
+              <w:rPr>
+                <w:rFonts w:ascii="Cambria Math" w:hAnsi="Cambria Math"/>
+              </w:rPr>
+              <m:t>v</m:t>
+            </m:r>
+          </m:num>
+          <m:den>
+            <m:r>
+              <w:rPr>
+                <w:rFonts w:ascii="Cambria Math" w:hAnsi="Cambria Math"/>
+              </w:rPr>
+              <m:t>rad</m:t>
+            </m:r>
+          </m:den>
+        </m:f>
+        <m:r>
+          <w:rPr>
+            <w:rFonts w:ascii="Cambria Math" w:hAnsi="Cambria Math"/>
+          </w:rPr>
+          <m:t>/sec</m:t>
+        </m:r>
+      </m:oMath>
+    </w:p>
+    <w:p>
+      <w:pPr>
+        <w:pStyle w:val="ListParagraph"/>
+        <w:numPr>
+          <w:ilvl w:val="0"/>
+          <w:numId w:val="11"/>
+        </w:numPr>
+      </w:pPr>
+      <w:r>
+        <w:t>M</w:t>
+      </w:r>
+      <w:r>
+        <w:t>otor torque constant</w:t>
+      </w:r>
+      <w:r>
+        <w:t xml:space="preserve"> (</w:t>
+      </w:r>
+      <m:oMath>
+        <m:sSub>
+          <m:sSubPr>
+            <m:ctrlPr>
+              <w:rPr>
+                <w:rFonts w:ascii="Cambria Math" w:hAnsi="Cambria Math"/>
+                <w:i/>
+              </w:rPr>
+            </m:ctrlPr>
+          </m:sSubPr>
+          <m:e>
+            <m:r>
+              <w:rPr>
+                <w:rFonts w:ascii="Cambria Math" w:hAnsi="Cambria Math"/>
+              </w:rPr>
+              <m:t>k</m:t>
+            </m:r>
+          </m:e>
+          <m:sub>
+            <m:r>
+              <w:rPr>
+                <w:rFonts w:ascii="Cambria Math" w:hAnsi="Cambria Math"/>
+              </w:rPr>
+              <m:t>t</m:t>
+            </m:r>
+          </m:sub>
+        </m:sSub>
+      </m:oMath>
+      <w:r>
+        <w:t>)</w:t>
+      </w:r>
+      <w:r>
+        <w:tab/>
+      </w:r>
+      <w:r>
+        <w:tab/>
+        <w:t>=</w:t>
+      </w:r>
+      <w:r>
+        <w:tab/>
+        <w:t xml:space="preserve">0.01 </w:t>
+      </w:r>
+      <m:oMath>
+        <m:r>
+          <w:rPr>
+            <w:rFonts w:ascii="Cambria Math" w:hAnsi="Cambria Math"/>
+          </w:rPr>
+          <m:t>Nm/Amp</m:t>
+        </m:r>
+      </m:oMath>
+    </w:p>
+    <w:p>
+      <w:pPr>
+        <w:pStyle w:val="ListParagraph"/>
+        <w:numPr>
+          <w:ilvl w:val="0"/>
+          <w:numId w:val="11"/>
+        </w:numPr>
+      </w:pPr>
+      <w:r>
+        <w:t>E</w:t>
+      </w:r>
+      <w:r>
+        <w:t>lectric resistance</w:t>
+      </w:r>
+      <w:r>
+        <w:t xml:space="preserve"> (</w:t>
+      </w:r>
+      <m:oMath>
+        <m:r>
+          <w:rPr>
+            <w:rFonts w:ascii="Cambria Math" w:hAnsi="Cambria Math"/>
+          </w:rPr>
+          <m:t>R</m:t>
+        </m:r>
+      </m:oMath>
+      <w:r>
+        <w:t>)</w:t>
+      </w:r>
+      <w:r>
+        <w:tab/>
+      </w:r>
+      <w:r>
+        <w:tab/>
+        <w:t>=</w:t>
+      </w:r>
+      <w:r>
+        <w:tab/>
+        <w:t xml:space="preserve">1  </w:t>
+      </w:r>
+      <m:oMath>
+        <m:r>
+          <w:rPr>
+            <w:rFonts w:ascii="Cambria Math" w:hAnsi="Cambria Math"/>
+          </w:rPr>
+          <m:t>Ohms</m:t>
+        </m:r>
+      </m:oMath>
+      <w:r>
+        <w:t xml:space="preserve">               </w:t>
+      </w:r>
+    </w:p>
+    <w:p>
+      <w:pPr>
+        <w:pStyle w:val="ListParagraph"/>
+        <w:numPr>
+          <w:ilvl w:val="0"/>
+          <w:numId w:val="11"/>
+        </w:numPr>
+      </w:pPr>
+      <w:r>
+        <w:t>E</w:t>
+      </w:r>
+      <w:r>
+        <w:t xml:space="preserve">lectric inductance </w:t>
+      </w:r>
+      <w:r>
+        <w:t>(</w:t>
+      </w:r>
+      <m:oMath>
+        <m:r>
+          <w:rPr>
+            <w:rFonts w:ascii="Cambria Math" w:hAnsi="Cambria Math"/>
+          </w:rPr>
+          <m:t>L</m:t>
+        </m:r>
+      </m:oMath>
+      <w:r>
+        <w:t>)</w:t>
+      </w:r>
+      <w:r>
+        <w:tab/>
+      </w:r>
+      <w:r>
+        <w:tab/>
+        <w:t>=</w:t>
+      </w:r>
+      <w:r>
+        <w:tab/>
+        <w:t xml:space="preserve">0.5 </w:t>
+      </w:r>
+      <m:oMath>
+        <m:r>
+          <w:rPr>
+            <w:rFonts w:ascii="Cambria Math" w:hAnsi="Cambria Math"/>
+          </w:rPr>
+          <m:t>H</m:t>
+        </m:r>
+      </m:oMath>
+      <w:r>
+        <w:t xml:space="preserve">    </w:t>
+      </w:r>
     </w:p>
     <w:p>
       <w:pPr>
         <w:pStyle w:val="Heading2"/>
       </w:pPr>
-      <w:bookmarkStart w:id="15" w:name="_Toc88847299"/>
+      <w:bookmarkStart w:id="21" w:name="_Toc88847299"/>
       <w:r>
         <w:t xml:space="preserve">2.3 </w:t>
       </w:r>
@@ -3623,14 +6127,30 @@
       <w:r>
         <w:t>Coding</w:t>
       </w:r>
-      <w:bookmarkEnd w:id="15"/>
+      <w:bookmarkEnd w:id="21"/>
     </w:p>
     <w:p>
       <w:pPr>
         <w:ind w:firstLine="720"/>
       </w:pPr>
       <w:r>
-        <w:t>Script for cruise control model is located inside ‘TASK 3/A_CruiseControl/Scripts’ and for motor speed control it is located inside ‘TASK 3/B_MotorSpeed/Scripts’.</w:t>
+        <w:t>Script for cruise control model is located inside ‘TASK 3/</w:t>
+      </w:r>
+      <w:proofErr w:type="spellStart"/>
+      <w:r>
+        <w:t>A_CruiseControl</w:t>
+      </w:r>
+      <w:proofErr w:type="spellEnd"/>
+      <w:r>
+        <w:t>/Scripts’ and for motor speed control it is located inside ‘TASK 3/</w:t>
+      </w:r>
+      <w:proofErr w:type="spellStart"/>
+      <w:r>
+        <w:t>B_MotorSpeed</w:t>
+      </w:r>
+      <w:proofErr w:type="spellEnd"/>
+      <w:r>
+        <w:t>/Scripts’.</w:t>
       </w:r>
     </w:p>
     <w:p>
@@ -3642,23 +6162,196 @@
       </w:r>
     </w:p>
     <w:p>
-      <w:r>
-        <w:t>Block diagram of cruise control paste it here.</w:t>
-      </w:r>
-    </w:p>
-    <w:p/>
-    <w:p/>
+      <w:pPr>
+        <w:keepNext/>
+        <w:jc w:val="center"/>
+      </w:pPr>
+      <w:r>
+        <w:rPr>
+          <w:noProof/>
+        </w:rPr>
+        <w:drawing>
+          <wp:inline distT="0" distB="0" distL="0" distR="0" wp14:anchorId="424DB657" wp14:editId="6BB14C18">
+            <wp:extent cx="5731510" cy="1543050"/>
+            <wp:effectExtent l="0" t="0" r="2540" b="0"/>
+            <wp:docPr id="9" name="Picture 9"/>
+            <wp:cNvGraphicFramePr>
+              <a:graphicFrameLocks xmlns:a="http://schemas.openxmlformats.org/drawingml/2006/main" noChangeAspect="1"/>
+            </wp:cNvGraphicFramePr>
+            <a:graphic xmlns:a="http://schemas.openxmlformats.org/drawingml/2006/main">
+              <a:graphicData uri="http://schemas.openxmlformats.org/drawingml/2006/picture">
+                <pic:pic xmlns:pic="http://schemas.openxmlformats.org/drawingml/2006/picture">
+                  <pic:nvPicPr>
+                    <pic:cNvPr id="0" name="Picture 1"/>
+                    <pic:cNvPicPr>
+                      <a:picLocks noChangeAspect="1" noChangeArrowheads="1"/>
+                    </pic:cNvPicPr>
+                  </pic:nvPicPr>
+                  <pic:blipFill rotWithShape="1">
+                    <a:blip r:embed="rId14">
+                      <a:extLst>
+                        <a:ext uri="{28A0092B-C50C-407E-A947-70E740481C1C}">
+                          <a14:useLocalDpi xmlns:a14="http://schemas.microsoft.com/office/drawing/2010/main" val="0"/>
+                        </a:ext>
+                      </a:extLst>
+                    </a:blip>
+                    <a:srcRect t="25013" b="11673"/>
+                    <a:stretch/>
+                  </pic:blipFill>
+                  <pic:spPr bwMode="auto">
+                    <a:xfrm>
+                      <a:off x="0" y="0"/>
+                      <a:ext cx="5731510" cy="1543050"/>
+                    </a:xfrm>
+                    <a:prstGeom prst="rect">
+                      <a:avLst/>
+                    </a:prstGeom>
+                    <a:noFill/>
+                    <a:ln>
+                      <a:noFill/>
+                    </a:ln>
+                    <a:extLst>
+                      <a:ext uri="{53640926-AAD7-44D8-BBD7-CCE9431645EC}">
+                        <a14:shadowObscured xmlns:a14="http://schemas.microsoft.com/office/drawing/2010/main"/>
+                      </a:ext>
+                    </a:extLst>
+                  </pic:spPr>
+                </pic:pic>
+              </a:graphicData>
+            </a:graphic>
+          </wp:inline>
+        </w:drawing>
+      </w:r>
+    </w:p>
+    <w:p>
+      <w:pPr>
+        <w:pStyle w:val="Caption"/>
+        <w:jc w:val="center"/>
+      </w:pPr>
+      <w:r>
+        <w:t xml:space="preserve">Figure </w:t>
+      </w:r>
+      <w:r>
+        <w:fldChar w:fldCharType="begin"/>
+      </w:r>
+      <w:r>
+        <w:instrText xml:space="preserve"> SEQ Figure \* ARABIC </w:instrText>
+      </w:r>
+      <w:r>
+        <w:fldChar w:fldCharType="separate"/>
+      </w:r>
+      <w:r>
+        <w:rPr>
+          <w:noProof/>
+        </w:rPr>
+        <w:t>8</w:t>
+      </w:r>
+      <w:r>
+        <w:fldChar w:fldCharType="end"/>
+      </w:r>
+      <w:r>
+        <w:t xml:space="preserve"> Cruise Control Block Diagram</w:t>
+      </w:r>
+    </w:p>
     <w:p>
       <w:pPr>
         <w:pStyle w:val="Heading3"/>
       </w:pPr>
       <w:r>
+        <w:lastRenderedPageBreak/>
         <w:t>2.3.2 Motor Speed Control</w:t>
       </w:r>
     </w:p>
     <w:p>
-      <w:r>
-        <w:t>Bock diagram of Motor speed conrol paste it here</w:t>
+      <w:pPr>
+        <w:keepNext/>
+        <w:jc w:val="center"/>
+      </w:pPr>
+      <w:r>
+        <w:rPr>
+          <w:noProof/>
+        </w:rPr>
+        <w:drawing>
+          <wp:inline distT="0" distB="0" distL="0" distR="0" wp14:anchorId="72662C52" wp14:editId="6BD23321">
+            <wp:extent cx="5731510" cy="1543050"/>
+            <wp:effectExtent l="0" t="0" r="2540" b="0"/>
+            <wp:docPr id="10" name="Picture 10"/>
+            <wp:cNvGraphicFramePr>
+              <a:graphicFrameLocks xmlns:a="http://schemas.openxmlformats.org/drawingml/2006/main" noChangeAspect="1"/>
+            </wp:cNvGraphicFramePr>
+            <a:graphic xmlns:a="http://schemas.openxmlformats.org/drawingml/2006/main">
+              <a:graphicData uri="http://schemas.openxmlformats.org/drawingml/2006/picture">
+                <pic:pic xmlns:pic="http://schemas.openxmlformats.org/drawingml/2006/picture">
+                  <pic:nvPicPr>
+                    <pic:cNvPr id="0" name="Picture 3"/>
+                    <pic:cNvPicPr>
+                      <a:picLocks noChangeAspect="1" noChangeArrowheads="1"/>
+                    </pic:cNvPicPr>
+                  </pic:nvPicPr>
+                  <pic:blipFill rotWithShape="1">
+                    <a:blip r:embed="rId15">
+                      <a:extLst>
+                        <a:ext uri="{28A0092B-C50C-407E-A947-70E740481C1C}">
+                          <a14:useLocalDpi xmlns:a14="http://schemas.microsoft.com/office/drawing/2010/main" val="0"/>
+                        </a:ext>
+                      </a:extLst>
+                    </a:blip>
+                    <a:srcRect t="21016" b="12225"/>
+                    <a:stretch/>
+                  </pic:blipFill>
+                  <pic:spPr bwMode="auto">
+                    <a:xfrm>
+                      <a:off x="0" y="0"/>
+                      <a:ext cx="5731510" cy="1543050"/>
+                    </a:xfrm>
+                    <a:prstGeom prst="rect">
+                      <a:avLst/>
+                    </a:prstGeom>
+                    <a:noFill/>
+                    <a:ln>
+                      <a:noFill/>
+                    </a:ln>
+                    <a:extLst>
+                      <a:ext uri="{53640926-AAD7-44D8-BBD7-CCE9431645EC}">
+                        <a14:shadowObscured xmlns:a14="http://schemas.microsoft.com/office/drawing/2010/main"/>
+                      </a:ext>
+                    </a:extLst>
+                  </pic:spPr>
+                </pic:pic>
+              </a:graphicData>
+            </a:graphic>
+          </wp:inline>
+        </w:drawing>
+      </w:r>
+    </w:p>
+    <w:p>
+      <w:pPr>
+        <w:pStyle w:val="Caption"/>
+        <w:jc w:val="center"/>
+      </w:pPr>
+      <w:r>
+        <w:t xml:space="preserve">Figure </w:t>
+      </w:r>
+      <w:r>
+        <w:fldChar w:fldCharType="begin"/>
+      </w:r>
+      <w:r>
+        <w:instrText xml:space="preserve"> SEQ Figure \* ARABIC </w:instrText>
+      </w:r>
+      <w:r>
+        <w:fldChar w:fldCharType="separate"/>
+      </w:r>
+      <w:r>
+        <w:rPr>
+          <w:noProof/>
+        </w:rPr>
+        <w:t>9</w:t>
+      </w:r>
+      <w:r>
+        <w:fldChar w:fldCharType="end"/>
+      </w:r>
+      <w:r>
+        <w:t xml:space="preserve"> Motor Speed Control Block Diagram</w:t>
       </w:r>
     </w:p>
     <w:p>
@@ -3667,7 +6360,15 @@
       </w:pPr>
       <w:r>
         <w:tab/>
-        <w:t>-Autocode generation procedures, Documentation procedures used.</w:t>
+        <w:t>-</w:t>
+      </w:r>
+      <w:proofErr w:type="spellStart"/>
+      <w:r>
+        <w:t>Autocode</w:t>
+      </w:r>
+      <w:proofErr w:type="spellEnd"/>
+      <w:r>
+        <w:t xml:space="preserve"> generation procedures, Documentation procedures used.</w:t>
       </w:r>
     </w:p>
     <w:p>
@@ -3684,14 +6385,14 @@
         <w:pStyle w:val="Heading2"/>
         <w:jc w:val="both"/>
       </w:pPr>
-      <w:bookmarkStart w:id="16" w:name="_Toc88847300"/>
+      <w:bookmarkStart w:id="22" w:name="_Toc88847300"/>
       <w:r>
         <w:t xml:space="preserve">2.4 </w:t>
       </w:r>
       <w:r>
         <w:t>Testing</w:t>
       </w:r>
-      <w:bookmarkEnd w:id="16"/>
+      <w:bookmarkEnd w:id="22"/>
     </w:p>
     <w:p>
       <w:pPr>
@@ -3699,10 +6400,26 @@
       </w:pPr>
       <w:r>
         <w:tab/>
-        <w:t>-Unit testing results, Polyspace statics analysis result.</w:t>
-      </w:r>
-      <w:r>
-        <w:t xml:space="preserve"> Cpp Check result</w:t>
+        <w:t xml:space="preserve">-Unit testing results, </w:t>
+      </w:r>
+      <w:proofErr w:type="spellStart"/>
+      <w:r>
+        <w:t>Polyspace</w:t>
+      </w:r>
+      <w:proofErr w:type="spellEnd"/>
+      <w:r>
+        <w:t xml:space="preserve"> statics analysis result.</w:t>
+      </w:r>
+      <w:r>
+        <w:t xml:space="preserve"> </w:t>
+      </w:r>
+      <w:proofErr w:type="spellStart"/>
+      <w:r>
+        <w:t>Cpp</w:t>
+      </w:r>
+      <w:proofErr w:type="spellEnd"/>
+      <w:r>
+        <w:t xml:space="preserve"> Check result</w:t>
       </w:r>
     </w:p>
     <w:p>
@@ -3710,14 +6427,14 @@
         <w:pStyle w:val="Heading2"/>
         <w:jc w:val="both"/>
       </w:pPr>
-      <w:bookmarkStart w:id="17" w:name="_Toc88847301"/>
+      <w:bookmarkStart w:id="23" w:name="_Toc88847301"/>
       <w:r>
         <w:t xml:space="preserve">2.5 </w:t>
       </w:r>
       <w:r>
         <w:t>Validation</w:t>
       </w:r>
-      <w:bookmarkEnd w:id="17"/>
+      <w:bookmarkEnd w:id="23"/>
     </w:p>
     <w:p>
       <w:pPr>
@@ -3761,9 +6478,13 @@
             <w:pPr>
               <w:jc w:val="center"/>
             </w:pPr>
+            <w:proofErr w:type="spellStart"/>
+            <w:proofErr w:type="gramStart"/>
             <w:r>
               <w:t>S.No</w:t>
             </w:r>
+            <w:proofErr w:type="spellEnd"/>
+            <w:proofErr w:type="gramEnd"/>
           </w:p>
         </w:tc>
         <w:tc>
@@ -4045,23 +6766,35 @@
         <w:pStyle w:val="Caption"/>
         <w:jc w:val="center"/>
       </w:pPr>
+      <w:bookmarkStart w:id="24" w:name="_Toc89191535"/>
       <w:r>
         <w:t xml:space="preserve">Table </w:t>
       </w:r>
-      <w:fldSimple w:instr=" SEQ Table \* ARABIC ">
-        <w:r>
-          <w:rPr>
-            <w:noProof/>
-          </w:rPr>
-          <w:t>3</w:t>
-        </w:r>
-      </w:fldSimple>
+      <w:r>
+        <w:fldChar w:fldCharType="begin"/>
+      </w:r>
+      <w:r>
+        <w:instrText xml:space="preserve"> SEQ Table \* ARABIC </w:instrText>
+      </w:r>
+      <w:r>
+        <w:fldChar w:fldCharType="separate"/>
+      </w:r>
+      <w:r>
+        <w:rPr>
+          <w:noProof/>
+        </w:rPr>
+        <w:t>3</w:t>
+      </w:r>
+      <w:r>
+        <w:fldChar w:fldCharType="end"/>
+      </w:r>
       <w:r>
         <w:t xml:space="preserve"> </w:t>
       </w:r>
       <w:r>
         <w:t>Cruise Control Model Validation</w:t>
       </w:r>
+      <w:bookmarkEnd w:id="24"/>
     </w:p>
     <w:p/>
     <w:tbl>
@@ -4089,9 +6822,13 @@
             <w:pPr>
               <w:jc w:val="center"/>
             </w:pPr>
+            <w:proofErr w:type="spellStart"/>
+            <w:proofErr w:type="gramStart"/>
             <w:r>
               <w:t>S.No</w:t>
             </w:r>
+            <w:proofErr w:type="spellEnd"/>
+            <w:proofErr w:type="gramEnd"/>
           </w:p>
         </w:tc>
         <w:tc>
@@ -4173,7 +6910,6 @@
               <w:jc w:val="center"/>
             </w:pPr>
             <w:r>
-              <w:lastRenderedPageBreak/>
               <w:t>1</w:t>
             </w:r>
           </w:p>
@@ -4374,36 +7110,48 @@
         <w:pStyle w:val="Caption"/>
         <w:jc w:val="center"/>
       </w:pPr>
+      <w:bookmarkStart w:id="25" w:name="_Toc89191536"/>
       <w:r>
         <w:t xml:space="preserve">Table </w:t>
       </w:r>
-      <w:fldSimple w:instr=" SEQ Table \* ARABIC ">
-        <w:r>
-          <w:rPr>
-            <w:noProof/>
-          </w:rPr>
-          <w:t>4</w:t>
-        </w:r>
-      </w:fldSimple>
+      <w:r>
+        <w:fldChar w:fldCharType="begin"/>
+      </w:r>
+      <w:r>
+        <w:instrText xml:space="preserve"> SEQ Table \* ARABIC </w:instrText>
+      </w:r>
+      <w:r>
+        <w:fldChar w:fldCharType="separate"/>
+      </w:r>
+      <w:r>
+        <w:rPr>
+          <w:noProof/>
+        </w:rPr>
+        <w:t>4</w:t>
+      </w:r>
+      <w:r>
+        <w:fldChar w:fldCharType="end"/>
+      </w:r>
       <w:r>
         <w:t xml:space="preserve"> </w:t>
       </w:r>
       <w:r>
         <w:t>Motor Speed Model Validation</w:t>
       </w:r>
+      <w:bookmarkEnd w:id="25"/>
     </w:p>
     <w:p>
       <w:pPr>
         <w:pStyle w:val="Heading1"/>
       </w:pPr>
-      <w:bookmarkStart w:id="18" w:name="_Toc88847302"/>
+      <w:bookmarkStart w:id="26" w:name="_Toc88847302"/>
       <w:r>
         <w:t xml:space="preserve">3 </w:t>
       </w:r>
       <w:r>
         <w:t>Advantages of the used SDLC model</w:t>
       </w:r>
-      <w:bookmarkEnd w:id="18"/>
+      <w:bookmarkEnd w:id="26"/>
     </w:p>
     <w:p>
       <w:pPr>
@@ -4415,21 +7163,29 @@
         <w:jc w:val="both"/>
       </w:pPr>
       <w:r>
-        <w:t>Mention the advantages of the SDLC model used with the development of the pid.</w:t>
+        <w:t xml:space="preserve">Mention the advantages of the SDLC model used with the development of the </w:t>
+      </w:r>
+      <w:proofErr w:type="spellStart"/>
+      <w:r>
+        <w:t>pid</w:t>
+      </w:r>
+      <w:proofErr w:type="spellEnd"/>
+      <w:r>
+        <w:t>.</w:t>
       </w:r>
     </w:p>
     <w:p>
       <w:pPr>
         <w:pStyle w:val="Heading1"/>
       </w:pPr>
-      <w:bookmarkStart w:id="19" w:name="_Toc88847303"/>
+      <w:bookmarkStart w:id="27" w:name="_Toc88847303"/>
       <w:r>
         <w:t xml:space="preserve">4 </w:t>
       </w:r>
       <w:r>
         <w:t>GitHub Workflow</w:t>
       </w:r>
-      <w:bookmarkEnd w:id="19"/>
+      <w:bookmarkEnd w:id="27"/>
     </w:p>
     <w:p>
       <w:pPr>
@@ -4441,7 +7197,15 @@
         <w:jc w:val="both"/>
       </w:pPr>
       <w:r>
-        <w:t>Mention the github links.</w:t>
+        <w:t xml:space="preserve">Mention the </w:t>
+      </w:r>
+      <w:proofErr w:type="spellStart"/>
+      <w:r>
+        <w:t>github</w:t>
+      </w:r>
+      <w:proofErr w:type="spellEnd"/>
+      <w:r>
+        <w:t xml:space="preserve"> links.</w:t>
       </w:r>
     </w:p>
     <w:p>
@@ -4454,7 +7218,15 @@
         <w:jc w:val="both"/>
       </w:pPr>
       <w:r>
-        <w:t>Paste the flow chart of comits and branches as a picture</w:t>
+        <w:t xml:space="preserve">Paste the flow chart of </w:t>
+      </w:r>
+      <w:proofErr w:type="spellStart"/>
+      <w:r>
+        <w:t>comits</w:t>
+      </w:r>
+      <w:proofErr w:type="spellEnd"/>
+      <w:r>
+        <w:t xml:space="preserve"> and branches as a picture</w:t>
       </w:r>
     </w:p>
     <w:p>
@@ -4463,21 +7235,38 @@
         <w:jc w:val="both"/>
       </w:pPr>
       <w:r>
-        <w:t>GitHub is integrated with Matlab, and all the versioning process is done within matlab itself.</w:t>
+        <w:t xml:space="preserve">GitHub is integrated with </w:t>
+      </w:r>
+      <w:proofErr w:type="spellStart"/>
+      <w:r>
+        <w:t>Matlab</w:t>
+      </w:r>
+      <w:proofErr w:type="spellEnd"/>
+      <w:r>
+        <w:t xml:space="preserve">, and all the versioning process is done within </w:t>
+      </w:r>
+      <w:proofErr w:type="spellStart"/>
+      <w:r>
+        <w:t>matlab</w:t>
+      </w:r>
+      <w:proofErr w:type="spellEnd"/>
+      <w:r>
+        <w:t xml:space="preserve"> itself.</w:t>
       </w:r>
     </w:p>
     <w:p>
       <w:pPr>
         <w:pStyle w:val="Heading1"/>
       </w:pPr>
-      <w:bookmarkStart w:id="20" w:name="_Toc88847304"/>
-      <w:r>
+      <w:bookmarkStart w:id="28" w:name="_Toc88847304"/>
+      <w:r>
+        <w:lastRenderedPageBreak/>
         <w:t xml:space="preserve">5 </w:t>
       </w:r>
       <w:r>
         <w:t>References</w:t>
       </w:r>
-      <w:bookmarkEnd w:id="20"/>
+      <w:bookmarkEnd w:id="28"/>
     </w:p>
     <w:p/>
     <w:p/>
@@ -4833,6 +7622,119 @@
     </w:lvl>
   </w:abstractNum>
   <w:abstractNum w:abstractNumId="3" w15:restartNumberingAfterBreak="0">
+    <w:nsid w:val="230A7DEE"/>
+    <w:multiLevelType w:val="hybridMultilevel"/>
+    <w:tmpl w:val="BDC0EEB8"/>
+    <w:lvl w:ilvl="0" w:tplc="40090001">
+      <w:start w:val="1"/>
+      <w:numFmt w:val="bullet"/>
+      <w:lvlText w:val=""/>
+      <w:lvlJc w:val="left"/>
+      <w:pPr>
+        <w:ind w:left="1800" w:hanging="360"/>
+      </w:pPr>
+      <w:rPr>
+        <w:rFonts w:ascii="Symbol" w:hAnsi="Symbol" w:hint="default"/>
+      </w:rPr>
+    </w:lvl>
+    <w:lvl w:ilvl="1" w:tplc="40090003" w:tentative="1">
+      <w:start w:val="1"/>
+      <w:numFmt w:val="bullet"/>
+      <w:lvlText w:val="o"/>
+      <w:lvlJc w:val="left"/>
+      <w:pPr>
+        <w:ind w:left="2520" w:hanging="360"/>
+      </w:pPr>
+      <w:rPr>
+        <w:rFonts w:ascii="Courier New" w:hAnsi="Courier New" w:cs="Courier New" w:hint="default"/>
+      </w:rPr>
+    </w:lvl>
+    <w:lvl w:ilvl="2" w:tplc="40090005" w:tentative="1">
+      <w:start w:val="1"/>
+      <w:numFmt w:val="bullet"/>
+      <w:lvlText w:val=""/>
+      <w:lvlJc w:val="left"/>
+      <w:pPr>
+        <w:ind w:left="3240" w:hanging="360"/>
+      </w:pPr>
+      <w:rPr>
+        <w:rFonts w:ascii="Wingdings" w:hAnsi="Wingdings" w:hint="default"/>
+      </w:rPr>
+    </w:lvl>
+    <w:lvl w:ilvl="3" w:tplc="40090001" w:tentative="1">
+      <w:start w:val="1"/>
+      <w:numFmt w:val="bullet"/>
+      <w:lvlText w:val=""/>
+      <w:lvlJc w:val="left"/>
+      <w:pPr>
+        <w:ind w:left="3960" w:hanging="360"/>
+      </w:pPr>
+      <w:rPr>
+        <w:rFonts w:ascii="Symbol" w:hAnsi="Symbol" w:hint="default"/>
+      </w:rPr>
+    </w:lvl>
+    <w:lvl w:ilvl="4" w:tplc="40090003" w:tentative="1">
+      <w:start w:val="1"/>
+      <w:numFmt w:val="bullet"/>
+      <w:lvlText w:val="o"/>
+      <w:lvlJc w:val="left"/>
+      <w:pPr>
+        <w:ind w:left="4680" w:hanging="360"/>
+      </w:pPr>
+      <w:rPr>
+        <w:rFonts w:ascii="Courier New" w:hAnsi="Courier New" w:cs="Courier New" w:hint="default"/>
+      </w:rPr>
+    </w:lvl>
+    <w:lvl w:ilvl="5" w:tplc="40090005" w:tentative="1">
+      <w:start w:val="1"/>
+      <w:numFmt w:val="bullet"/>
+      <w:lvlText w:val=""/>
+      <w:lvlJc w:val="left"/>
+      <w:pPr>
+        <w:ind w:left="5400" w:hanging="360"/>
+      </w:pPr>
+      <w:rPr>
+        <w:rFonts w:ascii="Wingdings" w:hAnsi="Wingdings" w:hint="default"/>
+      </w:rPr>
+    </w:lvl>
+    <w:lvl w:ilvl="6" w:tplc="40090001" w:tentative="1">
+      <w:start w:val="1"/>
+      <w:numFmt w:val="bullet"/>
+      <w:lvlText w:val=""/>
+      <w:lvlJc w:val="left"/>
+      <w:pPr>
+        <w:ind w:left="6120" w:hanging="360"/>
+      </w:pPr>
+      <w:rPr>
+        <w:rFonts w:ascii="Symbol" w:hAnsi="Symbol" w:hint="default"/>
+      </w:rPr>
+    </w:lvl>
+    <w:lvl w:ilvl="7" w:tplc="40090003" w:tentative="1">
+      <w:start w:val="1"/>
+      <w:numFmt w:val="bullet"/>
+      <w:lvlText w:val="o"/>
+      <w:lvlJc w:val="left"/>
+      <w:pPr>
+        <w:ind w:left="6840" w:hanging="360"/>
+      </w:pPr>
+      <w:rPr>
+        <w:rFonts w:ascii="Courier New" w:hAnsi="Courier New" w:cs="Courier New" w:hint="default"/>
+      </w:rPr>
+    </w:lvl>
+    <w:lvl w:ilvl="8" w:tplc="40090005" w:tentative="1">
+      <w:start w:val="1"/>
+      <w:numFmt w:val="bullet"/>
+      <w:lvlText w:val=""/>
+      <w:lvlJc w:val="left"/>
+      <w:pPr>
+        <w:ind w:left="7560" w:hanging="360"/>
+      </w:pPr>
+      <w:rPr>
+        <w:rFonts w:ascii="Wingdings" w:hAnsi="Wingdings" w:hint="default"/>
+      </w:rPr>
+    </w:lvl>
+  </w:abstractNum>
+  <w:abstractNum w:abstractNumId="4" w15:restartNumberingAfterBreak="0">
     <w:nsid w:val="28CD6B00"/>
     <w:multiLevelType w:val="hybridMultilevel"/>
     <w:tmpl w:val="3BC42434"/>
@@ -4944,7 +7846,7 @@
       </w:rPr>
     </w:lvl>
   </w:abstractNum>
-  <w:abstractNum w:abstractNumId="4" w15:restartNumberingAfterBreak="0">
+  <w:abstractNum w:abstractNumId="5" w15:restartNumberingAfterBreak="0">
     <w:nsid w:val="28CF519F"/>
     <w:multiLevelType w:val="hybridMultilevel"/>
     <w:tmpl w:val="816808E2"/>
@@ -5056,7 +7958,7 @@
       </w:rPr>
     </w:lvl>
   </w:abstractNum>
-  <w:abstractNum w:abstractNumId="5" w15:restartNumberingAfterBreak="0">
+  <w:abstractNum w:abstractNumId="6" w15:restartNumberingAfterBreak="0">
     <w:nsid w:val="3CAA1735"/>
     <w:multiLevelType w:val="hybridMultilevel"/>
     <w:tmpl w:val="5CA8116E"/>
@@ -5168,7 +8070,7 @@
       </w:rPr>
     </w:lvl>
   </w:abstractNum>
-  <w:abstractNum w:abstractNumId="6" w15:restartNumberingAfterBreak="0">
+  <w:abstractNum w:abstractNumId="7" w15:restartNumberingAfterBreak="0">
     <w:nsid w:val="452A1114"/>
     <w:multiLevelType w:val="hybridMultilevel"/>
     <w:tmpl w:val="A67697FA"/>
@@ -5280,7 +8182,7 @@
       </w:rPr>
     </w:lvl>
   </w:abstractNum>
-  <w:abstractNum w:abstractNumId="7" w15:restartNumberingAfterBreak="0">
+  <w:abstractNum w:abstractNumId="8" w15:restartNumberingAfterBreak="0">
     <w:nsid w:val="4D8D514D"/>
     <w:multiLevelType w:val="hybridMultilevel"/>
     <w:tmpl w:val="0EB209F2"/>
@@ -5392,7 +8294,120 @@
       </w:rPr>
     </w:lvl>
   </w:abstractNum>
-  <w:abstractNum w:abstractNumId="8" w15:restartNumberingAfterBreak="0">
+  <w:abstractNum w:abstractNumId="9" w15:restartNumberingAfterBreak="0">
+    <w:nsid w:val="592C3E19"/>
+    <w:multiLevelType w:val="hybridMultilevel"/>
+    <w:tmpl w:val="1BC0E04C"/>
+    <w:lvl w:ilvl="0" w:tplc="40090001">
+      <w:start w:val="1"/>
+      <w:numFmt w:val="bullet"/>
+      <w:lvlText w:val=""/>
+      <w:lvlJc w:val="left"/>
+      <w:pPr>
+        <w:ind w:left="1800" w:hanging="360"/>
+      </w:pPr>
+      <w:rPr>
+        <w:rFonts w:ascii="Symbol" w:hAnsi="Symbol" w:hint="default"/>
+      </w:rPr>
+    </w:lvl>
+    <w:lvl w:ilvl="1" w:tplc="40090003" w:tentative="1">
+      <w:start w:val="1"/>
+      <w:numFmt w:val="bullet"/>
+      <w:lvlText w:val="o"/>
+      <w:lvlJc w:val="left"/>
+      <w:pPr>
+        <w:ind w:left="2520" w:hanging="360"/>
+      </w:pPr>
+      <w:rPr>
+        <w:rFonts w:ascii="Courier New" w:hAnsi="Courier New" w:cs="Courier New" w:hint="default"/>
+      </w:rPr>
+    </w:lvl>
+    <w:lvl w:ilvl="2" w:tplc="40090005" w:tentative="1">
+      <w:start w:val="1"/>
+      <w:numFmt w:val="bullet"/>
+      <w:lvlText w:val=""/>
+      <w:lvlJc w:val="left"/>
+      <w:pPr>
+        <w:ind w:left="3240" w:hanging="360"/>
+      </w:pPr>
+      <w:rPr>
+        <w:rFonts w:ascii="Wingdings" w:hAnsi="Wingdings" w:hint="default"/>
+      </w:rPr>
+    </w:lvl>
+    <w:lvl w:ilvl="3" w:tplc="40090001" w:tentative="1">
+      <w:start w:val="1"/>
+      <w:numFmt w:val="bullet"/>
+      <w:lvlText w:val=""/>
+      <w:lvlJc w:val="left"/>
+      <w:pPr>
+        <w:ind w:left="3960" w:hanging="360"/>
+      </w:pPr>
+      <w:rPr>
+        <w:rFonts w:ascii="Symbol" w:hAnsi="Symbol" w:hint="default"/>
+      </w:rPr>
+    </w:lvl>
+    <w:lvl w:ilvl="4" w:tplc="40090003" w:tentative="1">
+      <w:start w:val="1"/>
+      <w:numFmt w:val="bullet"/>
+      <w:lvlText w:val="o"/>
+      <w:lvlJc w:val="left"/>
+      <w:pPr>
+        <w:ind w:left="4680" w:hanging="360"/>
+      </w:pPr>
+      <w:rPr>
+        <w:rFonts w:ascii="Courier New" w:hAnsi="Courier New" w:cs="Courier New" w:hint="default"/>
+      </w:rPr>
+    </w:lvl>
+    <w:lvl w:ilvl="5" w:tplc="40090005" w:tentative="1">
+      <w:start w:val="1"/>
+      <w:numFmt w:val="bullet"/>
+      <w:lvlText w:val=""/>
+      <w:lvlJc w:val="left"/>
+      <w:pPr>
+        <w:ind w:left="5400" w:hanging="360"/>
+      </w:pPr>
+      <w:rPr>
+        <w:rFonts w:ascii="Wingdings" w:hAnsi="Wingdings" w:hint="default"/>
+      </w:rPr>
+    </w:lvl>
+    <w:lvl w:ilvl="6" w:tplc="40090001" w:tentative="1">
+      <w:start w:val="1"/>
+      <w:numFmt w:val="bullet"/>
+      <w:lvlText w:val=""/>
+      <w:lvlJc w:val="left"/>
+      <w:pPr>
+        <w:ind w:left="6120" w:hanging="360"/>
+      </w:pPr>
+      <w:rPr>
+        <w:rFonts w:ascii="Symbol" w:hAnsi="Symbol" w:hint="default"/>
+      </w:rPr>
+    </w:lvl>
+    <w:lvl w:ilvl="7" w:tplc="40090003" w:tentative="1">
+      <w:start w:val="1"/>
+      <w:numFmt w:val="bullet"/>
+      <w:lvlText w:val="o"/>
+      <w:lvlJc w:val="left"/>
+      <w:pPr>
+        <w:ind w:left="6840" w:hanging="360"/>
+      </w:pPr>
+      <w:rPr>
+        <w:rFonts w:ascii="Courier New" w:hAnsi="Courier New" w:cs="Courier New" w:hint="default"/>
+      </w:rPr>
+    </w:lvl>
+    <w:lvl w:ilvl="8" w:tplc="40090005" w:tentative="1">
+      <w:start w:val="1"/>
+      <w:numFmt w:val="bullet"/>
+      <w:lvlText w:val=""/>
+      <w:lvlJc w:val="left"/>
+      <w:pPr>
+        <w:ind w:left="7560" w:hanging="360"/>
+      </w:pPr>
+      <w:rPr>
+        <w:rFonts w:ascii="Wingdings" w:hAnsi="Wingdings" w:hint="default"/>
+      </w:rPr>
+    </w:lvl>
+  </w:abstractNum>
+  <w:abstractNum w:abstractNumId="10" w15:restartNumberingAfterBreak="0">
     <w:nsid w:val="7A3B7073"/>
     <w:multiLevelType w:val="hybridMultilevel"/>
     <w:tmpl w:val="C9B6F4CE"/>
@@ -5505,31 +8520,37 @@
     </w:lvl>
   </w:abstractNum>
   <w:num w:numId="1">
-    <w:abstractNumId w:val="7"/>
+    <w:abstractNumId w:val="8"/>
   </w:num>
   <w:num w:numId="2">
-    <w:abstractNumId w:val="3"/>
+    <w:abstractNumId w:val="4"/>
   </w:num>
   <w:num w:numId="3">
-    <w:abstractNumId w:val="8"/>
+    <w:abstractNumId w:val="10"/>
   </w:num>
   <w:num w:numId="4">
-    <w:abstractNumId w:val="4"/>
+    <w:abstractNumId w:val="5"/>
   </w:num>
   <w:num w:numId="5">
-    <w:abstractNumId w:val="5"/>
+    <w:abstractNumId w:val="6"/>
   </w:num>
   <w:num w:numId="6">
     <w:abstractNumId w:val="0"/>
   </w:num>
   <w:num w:numId="7">
-    <w:abstractNumId w:val="6"/>
+    <w:abstractNumId w:val="7"/>
   </w:num>
   <w:num w:numId="8">
     <w:abstractNumId w:val="2"/>
   </w:num>
   <w:num w:numId="9">
     <w:abstractNumId w:val="1"/>
+  </w:num>
+  <w:num w:numId="10">
+    <w:abstractNumId w:val="9"/>
+  </w:num>
+  <w:num w:numId="11">
+    <w:abstractNumId w:val="3"/>
   </w:num>
 </w:numbering>
 </file>
@@ -5932,7 +8953,7 @@
   <w:style w:type="paragraph" w:default="1" w:styleId="Normal">
     <w:name w:val="Normal"/>
     <w:qFormat/>
-    <w:rsid w:val="00E64D76"/>
+    <w:rsid w:val="00766480"/>
   </w:style>
   <w:style w:type="paragraph" w:styleId="Heading1">
     <w:name w:val="heading 1"/>
@@ -6024,7 +9045,6 @@
   <w:style w:type="character" w:default="1" w:styleId="DefaultParagraphFont">
     <w:name w:val="Default Paragraph Font"/>
     <w:uiPriority w:val="1"/>
-    <w:semiHidden/>
     <w:unhideWhenUsed/>
   </w:style>
   <w:style w:type="table" w:default="1" w:styleId="TableNormal">

</xml_diff>